<commit_message>
Update T1_Innovative Solutions Database Project Report_Draft4.docx
Changed "Class Diagram" to "Analysis Class Diagram" to line with Ducange's whims
</commit_message>
<xml_diff>
--- a/Documentation/T1_Innovative Solutions Database Project Report_Draft4.docx
+++ b/Documentation/T1_Innovative Solutions Database Project Report_Draft4.docx
@@ -2471,21 +2471,7 @@
         <w:rPr>
           <w:lang w:val="en-GB"/>
         </w:rPr>
-        <w:t xml:space="preserve">, who </w:t>
-      </w:r>
-      <w:proofErr w:type="gramStart"/>
-      <w:r>
-        <w:rPr>
-          <w:lang w:val="en-GB"/>
-        </w:rPr>
-        <w:t>are allowed to</w:t>
-      </w:r>
-      <w:proofErr w:type="gramEnd"/>
-      <w:r>
-        <w:rPr>
-          <w:lang w:val="en-GB"/>
-        </w:rPr>
-        <w:t xml:space="preserve"> </w:t>
+        <w:t xml:space="preserve">, who are allowed to </w:t>
       </w:r>
       <w:r>
         <w:rPr>
@@ -2921,7 +2907,15 @@
       </w:pPr>
       <w:bookmarkStart w:id="10" w:name="_Toc24812847"/>
       <w:r>
-        <w:t>Classes Diagram</w:t>
+        <w:t xml:space="preserve">Analysis </w:t>
+      </w:r>
+      <w:r>
+        <w:t>Classes</w:t>
+      </w:r>
+      <w:bookmarkStart w:id="11" w:name="_GoBack"/>
+      <w:bookmarkEnd w:id="11"/>
+      <w:r>
+        <w:t xml:space="preserve"> Diagram</w:t>
       </w:r>
       <w:bookmarkEnd w:id="10"/>
     </w:p>
@@ -3052,12 +3046,12 @@
       <w:pPr>
         <w:pStyle w:val="Sommario2"/>
       </w:pPr>
-      <w:bookmarkStart w:id="11" w:name="_Toc24812848"/>
+      <w:bookmarkStart w:id="12" w:name="_Toc24812848"/>
       <w:r>
         <w:lastRenderedPageBreak/>
         <w:t>Classes Definitions</w:t>
       </w:r>
-      <w:bookmarkEnd w:id="11"/>
+      <w:bookmarkEnd w:id="12"/>
     </w:p>
     <w:tbl>
       <w:tblPr>
@@ -3325,7 +3319,6 @@
                 <w:szCs w:val="23"/>
               </w:rPr>
             </w:pPr>
-            <w:proofErr w:type="spellStart"/>
             <w:r>
               <w:rPr>
                 <w:sz w:val="23"/>
@@ -3333,7 +3326,6 @@
               </w:rPr>
               <w:t>Employee</w:t>
             </w:r>
-            <w:proofErr w:type="spellEnd"/>
           </w:p>
         </w:tc>
         <w:tc>
@@ -3456,21 +3448,8 @@
               <w:jc w:val="both"/>
             </w:pPr>
             <w:r>
-              <w:t xml:space="preserve">The </w:t>
-            </w:r>
-            <w:proofErr w:type="spellStart"/>
-            <w:r>
-              <w:t>company’s</w:t>
-            </w:r>
-            <w:proofErr w:type="spellEnd"/>
-            <w:r>
-              <w:t xml:space="preserve"> system </w:t>
-            </w:r>
-            <w:proofErr w:type="spellStart"/>
-            <w:r>
-              <w:t>administrator</w:t>
-            </w:r>
-            <w:proofErr w:type="spellEnd"/>
+              <w:t>The company’s system administrator</w:t>
+            </w:r>
           </w:p>
         </w:tc>
       </w:tr>
@@ -3493,7 +3472,6 @@
                 <w:szCs w:val="23"/>
               </w:rPr>
             </w:pPr>
-            <w:proofErr w:type="spellStart"/>
             <w:r>
               <w:rPr>
                 <w:sz w:val="23"/>
@@ -3501,7 +3479,6 @@
               </w:rPr>
               <w:t>TeamLeader</w:t>
             </w:r>
-            <w:proofErr w:type="spellEnd"/>
           </w:p>
         </w:tc>
         <w:tc>
@@ -3544,7 +3521,6 @@
                 <w:szCs w:val="23"/>
               </w:rPr>
             </w:pPr>
-            <w:proofErr w:type="spellStart"/>
             <w:r>
               <w:rPr>
                 <w:sz w:val="23"/>
@@ -3552,7 +3528,6 @@
               </w:rPr>
               <w:t>TeamedEmployee</w:t>
             </w:r>
-            <w:proofErr w:type="spellEnd"/>
           </w:p>
         </w:tc>
         <w:tc>
@@ -3761,7 +3736,6 @@
                 <w:szCs w:val="23"/>
               </w:rPr>
             </w:pPr>
-            <w:proofErr w:type="spellStart"/>
             <w:r>
               <w:rPr>
                 <w:sz w:val="23"/>
@@ -3769,7 +3743,6 @@
               </w:rPr>
               <w:t>ProductStock</w:t>
             </w:r>
-            <w:proofErr w:type="spellEnd"/>
           </w:p>
         </w:tc>
         <w:tc>
@@ -3915,11 +3888,11 @@
       <w:pPr>
         <w:pStyle w:val="Sommario2"/>
       </w:pPr>
-      <w:bookmarkStart w:id="12" w:name="_Toc24812849"/>
+      <w:bookmarkStart w:id="13" w:name="_Toc24812849"/>
       <w:r>
         <w:t>Classes Attributes</w:t>
       </w:r>
-      <w:bookmarkEnd w:id="12"/>
+      <w:bookmarkEnd w:id="13"/>
     </w:p>
     <w:tbl>
       <w:tblPr>
@@ -3992,7 +3965,6 @@
                 <w:szCs w:val="24"/>
               </w:rPr>
             </w:pPr>
-            <w:proofErr w:type="spellStart"/>
             <w:r>
               <w:rPr>
                 <w:rFonts w:asciiTheme="majorHAnsi" w:hAnsiTheme="majorHAnsi"/>
@@ -4004,7 +3976,6 @@
               </w:rPr>
               <w:t>Attribute</w:t>
             </w:r>
-            <w:proofErr w:type="spellEnd"/>
           </w:p>
         </w:tc>
         <w:tc>
@@ -4025,7 +3996,6 @@
                 <w:szCs w:val="24"/>
               </w:rPr>
             </w:pPr>
-            <w:proofErr w:type="spellStart"/>
             <w:r>
               <w:rPr>
                 <w:rFonts w:asciiTheme="majorHAnsi" w:hAnsiTheme="majorHAnsi"/>
@@ -4037,7 +4007,6 @@
               </w:rPr>
               <w:t>Type</w:t>
             </w:r>
-            <w:proofErr w:type="spellEnd"/>
           </w:p>
         </w:tc>
         <w:tc>
@@ -4058,7 +4027,6 @@
                 <w:szCs w:val="24"/>
               </w:rPr>
             </w:pPr>
-            <w:proofErr w:type="spellStart"/>
             <w:r>
               <w:rPr>
                 <w:rFonts w:asciiTheme="majorHAnsi" w:hAnsiTheme="majorHAnsi"/>
@@ -4070,7 +4038,6 @@
               </w:rPr>
               <w:t>Description</w:t>
             </w:r>
-            <w:proofErr w:type="spellEnd"/>
           </w:p>
         </w:tc>
       </w:tr>
@@ -4568,7 +4535,6 @@
                 <w:szCs w:val="24"/>
               </w:rPr>
             </w:pPr>
-            <w:proofErr w:type="spellStart"/>
             <w:r>
               <w:rPr>
                 <w:rFonts w:asciiTheme="majorHAnsi" w:hAnsiTheme="majorHAnsi"/>
@@ -4580,7 +4546,6 @@
               </w:rPr>
               <w:t>Attribute</w:t>
             </w:r>
-            <w:proofErr w:type="spellEnd"/>
           </w:p>
         </w:tc>
         <w:tc>
@@ -4601,7 +4566,6 @@
                 <w:szCs w:val="24"/>
               </w:rPr>
             </w:pPr>
-            <w:proofErr w:type="spellStart"/>
             <w:r>
               <w:rPr>
                 <w:rFonts w:asciiTheme="majorHAnsi" w:hAnsiTheme="majorHAnsi"/>
@@ -4613,7 +4577,6 @@
               </w:rPr>
               <w:t>Type</w:t>
             </w:r>
-            <w:proofErr w:type="spellEnd"/>
           </w:p>
         </w:tc>
         <w:tc>
@@ -4634,7 +4597,6 @@
                 <w:szCs w:val="24"/>
               </w:rPr>
             </w:pPr>
-            <w:proofErr w:type="spellStart"/>
             <w:r>
               <w:rPr>
                 <w:rFonts w:asciiTheme="majorHAnsi" w:hAnsiTheme="majorHAnsi"/>
@@ -4646,7 +4608,6 @@
               </w:rPr>
               <w:t>Description</w:t>
             </w:r>
-            <w:proofErr w:type="spellEnd"/>
           </w:p>
         </w:tc>
       </w:tr>
@@ -4796,7 +4757,6 @@
                 <w:szCs w:val="24"/>
               </w:rPr>
             </w:pPr>
-            <w:proofErr w:type="spellStart"/>
             <w:r>
               <w:rPr>
                 <w:rFonts w:asciiTheme="majorHAnsi" w:hAnsiTheme="majorHAnsi"/>
@@ -4806,7 +4766,6 @@
               </w:rPr>
               <w:t>Employee</w:t>
             </w:r>
-            <w:proofErr w:type="spellEnd"/>
           </w:p>
         </w:tc>
       </w:tr>
@@ -4834,7 +4793,6 @@
                 <w:szCs w:val="24"/>
               </w:rPr>
             </w:pPr>
-            <w:proofErr w:type="spellStart"/>
             <w:r>
               <w:rPr>
                 <w:rFonts w:asciiTheme="majorHAnsi" w:hAnsiTheme="majorHAnsi"/>
@@ -4846,7 +4804,6 @@
               </w:rPr>
               <w:t>Attribute</w:t>
             </w:r>
-            <w:proofErr w:type="spellEnd"/>
           </w:p>
         </w:tc>
         <w:tc>
@@ -4867,7 +4824,6 @@
                 <w:szCs w:val="24"/>
               </w:rPr>
             </w:pPr>
-            <w:proofErr w:type="spellStart"/>
             <w:r>
               <w:rPr>
                 <w:rFonts w:asciiTheme="majorHAnsi" w:hAnsiTheme="majorHAnsi"/>
@@ -4879,7 +4835,6 @@
               </w:rPr>
               <w:t>Type</w:t>
             </w:r>
-            <w:proofErr w:type="spellEnd"/>
           </w:p>
         </w:tc>
         <w:tc>
@@ -4900,7 +4855,6 @@
                 <w:szCs w:val="24"/>
               </w:rPr>
             </w:pPr>
-            <w:proofErr w:type="spellStart"/>
             <w:r>
               <w:rPr>
                 <w:rFonts w:asciiTheme="majorHAnsi" w:hAnsiTheme="majorHAnsi"/>
@@ -4912,7 +4866,6 @@
               </w:rPr>
               <w:t>Description</w:t>
             </w:r>
-            <w:proofErr w:type="spellEnd"/>
           </w:p>
         </w:tc>
       </w:tr>
@@ -5167,7 +5120,6 @@
                 <w:szCs w:val="24"/>
               </w:rPr>
             </w:pPr>
-            <w:proofErr w:type="spellStart"/>
             <w:r>
               <w:rPr>
                 <w:rFonts w:asciiTheme="majorHAnsi" w:hAnsiTheme="majorHAnsi"/>
@@ -5179,7 +5131,6 @@
               </w:rPr>
               <w:t>Attribute</w:t>
             </w:r>
-            <w:proofErr w:type="spellEnd"/>
           </w:p>
         </w:tc>
         <w:tc>
@@ -5200,7 +5151,6 @@
                 <w:szCs w:val="24"/>
               </w:rPr>
             </w:pPr>
-            <w:proofErr w:type="spellStart"/>
             <w:r>
               <w:rPr>
                 <w:rFonts w:asciiTheme="majorHAnsi" w:hAnsiTheme="majorHAnsi"/>
@@ -5212,7 +5162,6 @@
               </w:rPr>
               <w:t>Type</w:t>
             </w:r>
-            <w:proofErr w:type="spellEnd"/>
           </w:p>
         </w:tc>
         <w:tc>
@@ -5233,7 +5182,6 @@
                 <w:szCs w:val="24"/>
               </w:rPr>
             </w:pPr>
-            <w:proofErr w:type="spellStart"/>
             <w:r>
               <w:rPr>
                 <w:rFonts w:asciiTheme="majorHAnsi" w:hAnsiTheme="majorHAnsi"/>
@@ -5245,7 +5193,6 @@
               </w:rPr>
               <w:t>Description</w:t>
             </w:r>
-            <w:proofErr w:type="spellEnd"/>
           </w:p>
         </w:tc>
       </w:tr>
@@ -5322,7 +5269,6 @@
                 <w:szCs w:val="24"/>
               </w:rPr>
             </w:pPr>
-            <w:proofErr w:type="spellStart"/>
             <w:r>
               <w:rPr>
                 <w:rFonts w:asciiTheme="majorHAnsi" w:hAnsiTheme="majorHAnsi"/>
@@ -5332,7 +5278,6 @@
               </w:rPr>
               <w:t>TeamLeader</w:t>
             </w:r>
-            <w:proofErr w:type="spellEnd"/>
           </w:p>
         </w:tc>
       </w:tr>
@@ -5360,7 +5305,6 @@
                 <w:szCs w:val="24"/>
               </w:rPr>
             </w:pPr>
-            <w:proofErr w:type="spellStart"/>
             <w:r>
               <w:rPr>
                 <w:rFonts w:asciiTheme="majorHAnsi" w:hAnsiTheme="majorHAnsi"/>
@@ -5372,7 +5316,6 @@
               </w:rPr>
               <w:t>Attribute</w:t>
             </w:r>
-            <w:proofErr w:type="spellEnd"/>
           </w:p>
         </w:tc>
         <w:tc>
@@ -5393,7 +5336,6 @@
                 <w:szCs w:val="24"/>
               </w:rPr>
             </w:pPr>
-            <w:proofErr w:type="spellStart"/>
             <w:r>
               <w:rPr>
                 <w:rFonts w:asciiTheme="majorHAnsi" w:hAnsiTheme="majorHAnsi"/>
@@ -5405,7 +5347,6 @@
               </w:rPr>
               <w:t>Type</w:t>
             </w:r>
-            <w:proofErr w:type="spellEnd"/>
           </w:p>
         </w:tc>
         <w:tc>
@@ -5426,7 +5367,6 @@
                 <w:szCs w:val="24"/>
               </w:rPr>
             </w:pPr>
-            <w:proofErr w:type="spellStart"/>
             <w:r>
               <w:rPr>
                 <w:rFonts w:asciiTheme="majorHAnsi" w:hAnsiTheme="majorHAnsi"/>
@@ -5438,7 +5378,6 @@
               </w:rPr>
               <w:t>Description</w:t>
             </w:r>
-            <w:proofErr w:type="spellEnd"/>
           </w:p>
         </w:tc>
       </w:tr>
@@ -5515,7 +5454,6 @@
                 <w:szCs w:val="24"/>
               </w:rPr>
             </w:pPr>
-            <w:proofErr w:type="spellStart"/>
             <w:r>
               <w:rPr>
                 <w:rFonts w:asciiTheme="majorHAnsi" w:hAnsiTheme="majorHAnsi"/>
@@ -5525,7 +5463,6 @@
               </w:rPr>
               <w:t>TeamLeader</w:t>
             </w:r>
-            <w:proofErr w:type="spellEnd"/>
           </w:p>
         </w:tc>
       </w:tr>
@@ -5553,7 +5490,6 @@
                 <w:szCs w:val="24"/>
               </w:rPr>
             </w:pPr>
-            <w:proofErr w:type="spellStart"/>
             <w:r>
               <w:rPr>
                 <w:rFonts w:asciiTheme="majorHAnsi" w:hAnsiTheme="majorHAnsi"/>
@@ -5565,7 +5501,6 @@
               </w:rPr>
               <w:t>Attribute</w:t>
             </w:r>
-            <w:proofErr w:type="spellEnd"/>
           </w:p>
         </w:tc>
         <w:tc>
@@ -5586,7 +5521,6 @@
                 <w:szCs w:val="24"/>
               </w:rPr>
             </w:pPr>
-            <w:proofErr w:type="spellStart"/>
             <w:r>
               <w:rPr>
                 <w:rFonts w:asciiTheme="majorHAnsi" w:hAnsiTheme="majorHAnsi"/>
@@ -5598,7 +5532,6 @@
               </w:rPr>
               <w:t>Type</w:t>
             </w:r>
-            <w:proofErr w:type="spellEnd"/>
           </w:p>
         </w:tc>
         <w:tc>
@@ -5619,7 +5552,6 @@
                 <w:szCs w:val="24"/>
               </w:rPr>
             </w:pPr>
-            <w:proofErr w:type="spellStart"/>
             <w:r>
               <w:rPr>
                 <w:rFonts w:asciiTheme="majorHAnsi" w:hAnsiTheme="majorHAnsi"/>
@@ -5631,7 +5563,6 @@
               </w:rPr>
               <w:t>Description</w:t>
             </w:r>
-            <w:proofErr w:type="spellEnd"/>
           </w:p>
         </w:tc>
       </w:tr>
@@ -5744,7 +5675,6 @@
                 <w:szCs w:val="24"/>
               </w:rPr>
             </w:pPr>
-            <w:proofErr w:type="spellStart"/>
             <w:r>
               <w:rPr>
                 <w:rFonts w:asciiTheme="majorHAnsi" w:hAnsiTheme="majorHAnsi"/>
@@ -5756,7 +5686,6 @@
               </w:rPr>
               <w:t>Attribute</w:t>
             </w:r>
-            <w:proofErr w:type="spellEnd"/>
           </w:p>
         </w:tc>
         <w:tc>
@@ -5777,7 +5706,6 @@
                 <w:szCs w:val="24"/>
               </w:rPr>
             </w:pPr>
-            <w:proofErr w:type="spellStart"/>
             <w:r>
               <w:rPr>
                 <w:rFonts w:asciiTheme="majorHAnsi" w:hAnsiTheme="majorHAnsi"/>
@@ -5789,7 +5717,6 @@
               </w:rPr>
               <w:t>Type</w:t>
             </w:r>
-            <w:proofErr w:type="spellEnd"/>
           </w:p>
         </w:tc>
         <w:tc>
@@ -5810,7 +5737,6 @@
                 <w:szCs w:val="24"/>
               </w:rPr>
             </w:pPr>
-            <w:proofErr w:type="spellStart"/>
             <w:r>
               <w:rPr>
                 <w:rFonts w:asciiTheme="majorHAnsi" w:hAnsiTheme="majorHAnsi"/>
@@ -5822,7 +5748,6 @@
               </w:rPr>
               <w:t>Description</w:t>
             </w:r>
-            <w:proofErr w:type="spellEnd"/>
           </w:p>
         </w:tc>
       </w:tr>
@@ -5845,7 +5770,6 @@
                 <w:lang w:val="en-GB"/>
               </w:rPr>
             </w:pPr>
-            <w:proofErr w:type="spellStart"/>
             <w:r>
               <w:rPr>
                 <w:sz w:val="23"/>
@@ -5854,7 +5778,6 @@
               </w:rPr>
               <w:t>IDteam</w:t>
             </w:r>
-            <w:proofErr w:type="spellEnd"/>
           </w:p>
         </w:tc>
         <w:tc>
@@ -6069,7 +5992,6 @@
                 <w:szCs w:val="24"/>
               </w:rPr>
             </w:pPr>
-            <w:proofErr w:type="spellStart"/>
             <w:r>
               <w:rPr>
                 <w:rFonts w:asciiTheme="majorHAnsi" w:hAnsiTheme="majorHAnsi"/>
@@ -6081,7 +6003,6 @@
               </w:rPr>
               <w:t>Attribute</w:t>
             </w:r>
-            <w:proofErr w:type="spellEnd"/>
           </w:p>
         </w:tc>
         <w:tc>
@@ -6102,7 +6023,6 @@
                 <w:szCs w:val="24"/>
               </w:rPr>
             </w:pPr>
-            <w:proofErr w:type="spellStart"/>
             <w:r>
               <w:rPr>
                 <w:rFonts w:asciiTheme="majorHAnsi" w:hAnsiTheme="majorHAnsi"/>
@@ -6114,7 +6034,6 @@
               </w:rPr>
               <w:t>Type</w:t>
             </w:r>
-            <w:proofErr w:type="spellEnd"/>
           </w:p>
         </w:tc>
         <w:tc>
@@ -6135,7 +6054,6 @@
                 <w:szCs w:val="24"/>
               </w:rPr>
             </w:pPr>
-            <w:proofErr w:type="spellStart"/>
             <w:r>
               <w:rPr>
                 <w:rFonts w:asciiTheme="majorHAnsi" w:hAnsiTheme="majorHAnsi"/>
@@ -6147,7 +6065,6 @@
               </w:rPr>
               <w:t>Description</w:t>
             </w:r>
-            <w:proofErr w:type="spellEnd"/>
           </w:p>
         </w:tc>
       </w:tr>
@@ -6170,7 +6087,6 @@
                 <w:lang w:val="en-GB"/>
               </w:rPr>
             </w:pPr>
-            <w:proofErr w:type="spellStart"/>
             <w:r>
               <w:rPr>
                 <w:sz w:val="23"/>
@@ -6179,7 +6095,6 @@
               </w:rPr>
               <w:t>productName</w:t>
             </w:r>
-            <w:proofErr w:type="spellEnd"/>
           </w:p>
         </w:tc>
         <w:tc>
@@ -6249,7 +6164,6 @@
                 <w:lang w:val="en-GB"/>
               </w:rPr>
             </w:pPr>
-            <w:proofErr w:type="spellStart"/>
             <w:r>
               <w:rPr>
                 <w:sz w:val="23"/>
@@ -6258,7 +6172,6 @@
               </w:rPr>
               <w:t>productPrice</w:t>
             </w:r>
-            <w:proofErr w:type="spellEnd"/>
           </w:p>
         </w:tc>
         <w:tc>
@@ -6333,7 +6246,6 @@
                 <w:lang w:val="en-GB"/>
               </w:rPr>
             </w:pPr>
-            <w:proofErr w:type="spellStart"/>
             <w:r>
               <w:rPr>
                 <w:sz w:val="23"/>
@@ -6342,7 +6254,6 @@
               </w:rPr>
               <w:t>productDescription</w:t>
             </w:r>
-            <w:proofErr w:type="spellEnd"/>
           </w:p>
         </w:tc>
         <w:tc>
@@ -6412,7 +6323,6 @@
                 <w:lang w:val="en-GB"/>
               </w:rPr>
             </w:pPr>
-            <w:proofErr w:type="spellStart"/>
             <w:r>
               <w:rPr>
                 <w:sz w:val="23"/>
@@ -6421,7 +6331,6 @@
               </w:rPr>
               <w:t>productAvailability</w:t>
             </w:r>
-            <w:proofErr w:type="spellEnd"/>
           </w:p>
         </w:tc>
         <w:tc>
@@ -6517,7 +6426,6 @@
                 <w:szCs w:val="24"/>
               </w:rPr>
             </w:pPr>
-            <w:proofErr w:type="spellStart"/>
             <w:r>
               <w:rPr>
                 <w:rFonts w:asciiTheme="majorHAnsi" w:hAnsiTheme="majorHAnsi"/>
@@ -6527,7 +6435,6 @@
               </w:rPr>
               <w:t>ProductStock</w:t>
             </w:r>
-            <w:proofErr w:type="spellEnd"/>
           </w:p>
         </w:tc>
       </w:tr>
@@ -6555,7 +6462,6 @@
                 <w:szCs w:val="24"/>
               </w:rPr>
             </w:pPr>
-            <w:proofErr w:type="spellStart"/>
             <w:r>
               <w:rPr>
                 <w:rFonts w:asciiTheme="majorHAnsi" w:hAnsiTheme="majorHAnsi"/>
@@ -6567,7 +6473,6 @@
               </w:rPr>
               <w:t>Attribute</w:t>
             </w:r>
-            <w:proofErr w:type="spellEnd"/>
           </w:p>
         </w:tc>
         <w:tc>
@@ -6588,7 +6493,6 @@
                 <w:szCs w:val="24"/>
               </w:rPr>
             </w:pPr>
-            <w:proofErr w:type="spellStart"/>
             <w:r>
               <w:rPr>
                 <w:rFonts w:asciiTheme="majorHAnsi" w:hAnsiTheme="majorHAnsi"/>
@@ -6600,7 +6504,6 @@
               </w:rPr>
               <w:t>Type</w:t>
             </w:r>
-            <w:proofErr w:type="spellEnd"/>
           </w:p>
         </w:tc>
         <w:tc>
@@ -6621,7 +6524,6 @@
                 <w:szCs w:val="24"/>
               </w:rPr>
             </w:pPr>
-            <w:proofErr w:type="spellStart"/>
             <w:r>
               <w:rPr>
                 <w:rFonts w:asciiTheme="majorHAnsi" w:hAnsiTheme="majorHAnsi"/>
@@ -6633,7 +6535,6 @@
               </w:rPr>
               <w:t>Description</w:t>
             </w:r>
-            <w:proofErr w:type="spellEnd"/>
           </w:p>
         </w:tc>
       </w:tr>
@@ -6656,7 +6557,6 @@
                 <w:lang w:val="en-GB"/>
               </w:rPr>
             </w:pPr>
-            <w:proofErr w:type="spellStart"/>
             <w:r>
               <w:rPr>
                 <w:sz w:val="23"/>
@@ -6673,7 +6573,6 @@
               </w:rPr>
               <w:t>stock</w:t>
             </w:r>
-            <w:proofErr w:type="spellEnd"/>
           </w:p>
         </w:tc>
         <w:tc>
@@ -6811,7 +6710,6 @@
                 <w:szCs w:val="24"/>
               </w:rPr>
             </w:pPr>
-            <w:proofErr w:type="spellStart"/>
             <w:r>
               <w:rPr>
                 <w:rFonts w:asciiTheme="majorHAnsi" w:hAnsiTheme="majorHAnsi"/>
@@ -6823,7 +6721,6 @@
               </w:rPr>
               <w:t>Attribute</w:t>
             </w:r>
-            <w:proofErr w:type="spellEnd"/>
           </w:p>
         </w:tc>
         <w:tc>
@@ -6844,7 +6741,6 @@
                 <w:szCs w:val="24"/>
               </w:rPr>
             </w:pPr>
-            <w:proofErr w:type="spellStart"/>
             <w:r>
               <w:rPr>
                 <w:rFonts w:asciiTheme="majorHAnsi" w:hAnsiTheme="majorHAnsi"/>
@@ -6856,7 +6752,6 @@
               </w:rPr>
               <w:t>Type</w:t>
             </w:r>
-            <w:proofErr w:type="spellEnd"/>
           </w:p>
         </w:tc>
         <w:tc>
@@ -6877,7 +6772,6 @@
                 <w:szCs w:val="24"/>
               </w:rPr>
             </w:pPr>
-            <w:proofErr w:type="spellStart"/>
             <w:r>
               <w:rPr>
                 <w:rFonts w:asciiTheme="majorHAnsi" w:hAnsiTheme="majorHAnsi"/>
@@ -6889,7 +6783,6 @@
               </w:rPr>
               <w:t>Description</w:t>
             </w:r>
-            <w:proofErr w:type="spellEnd"/>
           </w:p>
         </w:tc>
       </w:tr>
@@ -6912,7 +6805,6 @@
                 <w:lang w:val="en-GB"/>
               </w:rPr>
             </w:pPr>
-            <w:proofErr w:type="spellStart"/>
             <w:r>
               <w:rPr>
                 <w:sz w:val="23"/>
@@ -6921,7 +6813,6 @@
               </w:rPr>
               <w:t>IDorder</w:t>
             </w:r>
-            <w:proofErr w:type="spellEnd"/>
           </w:p>
         </w:tc>
         <w:tc>
@@ -6991,7 +6882,6 @@
                 <w:lang w:val="en-GB"/>
               </w:rPr>
             </w:pPr>
-            <w:proofErr w:type="spellStart"/>
             <w:r>
               <w:rPr>
                 <w:sz w:val="23"/>
@@ -7000,7 +6890,6 @@
               </w:rPr>
               <w:t>purchaseDate</w:t>
             </w:r>
-            <w:proofErr w:type="spellEnd"/>
           </w:p>
         </w:tc>
         <w:tc>
@@ -7242,12 +7131,12 @@
       <w:pPr>
         <w:pStyle w:val="Sommario2"/>
       </w:pPr>
-      <w:bookmarkStart w:id="13" w:name="_Toc24812850"/>
+      <w:bookmarkStart w:id="14" w:name="_Toc24812850"/>
       <w:r>
         <w:lastRenderedPageBreak/>
         <w:t>Classes POJO Implementations</w:t>
       </w:r>
-      <w:bookmarkEnd w:id="13"/>
+      <w:bookmarkEnd w:id="14"/>
     </w:p>
     <w:p>
       <w:pPr>
@@ -7284,8 +7173,8 @@
         <w:t>User.java</w:t>
       </w:r>
     </w:p>
-    <w:bookmarkStart w:id="14" w:name="_MON_1635017961"/>
-    <w:bookmarkEnd w:id="14"/>
+    <w:bookmarkStart w:id="15" w:name="_MON_1635017961"/>
+    <w:bookmarkEnd w:id="15"/>
     <w:p>
       <w:pPr>
         <w:rPr>
@@ -7316,14 +7205,14 @@
             <v:path o:extrusionok="f" gradientshapeok="t" o:connecttype="rect"/>
             <o:lock v:ext="edit" aspectratio="t"/>
           </v:shapetype>
-          <v:shape id="_x0000_i1025" type="#_x0000_t75" style="width:481.8pt;height:100.8pt" o:ole="" o:bordertopcolor="this" o:borderleftcolor="this" o:borderbottomcolor="this" o:borderrightcolor="this">
+          <v:shape id="_x0000_i1025" type="#_x0000_t75" style="width:481.65pt;height:100.9pt" o:ole="" o:bordertopcolor="this" o:borderleftcolor="this" o:borderbottomcolor="this" o:borderrightcolor="this">
             <v:imagedata r:id="rId12" o:title=""/>
             <w10:bordertop type="dot" width="8"/>
             <w10:borderleft type="dot" width="8"/>
             <w10:borderbottom type="dot" width="8"/>
             <w10:borderright type="dot" width="8"/>
           </v:shape>
-          <o:OLEObject Type="Embed" ProgID="Word.OpenDocumentText.12" ShapeID="_x0000_i1025" DrawAspect="Content" ObjectID="_1635425974" r:id="rId13"/>
+          <o:OLEObject Type="Embed" ProgID="Word.OpenDocumentText.12" ShapeID="_x0000_i1025" DrawAspect="Content" ObjectID="_1635929298" r:id="rId13"/>
         </w:object>
       </w:r>
     </w:p>
@@ -7359,8 +7248,8 @@
         <w:t>.java</w:t>
       </w:r>
     </w:p>
-    <w:bookmarkStart w:id="15" w:name="_MON_1635018178"/>
-    <w:bookmarkEnd w:id="15"/>
+    <w:bookmarkStart w:id="16" w:name="_MON_1635018178"/>
+    <w:bookmarkEnd w:id="16"/>
     <w:p>
       <w:pPr>
         <w:rPr>
@@ -7372,14 +7261,14 @@
           <w:lang w:val="en-GB"/>
         </w:rPr>
         <w:object w:dxaOrig="9638" w:dyaOrig="1212" w14:anchorId="4C2E6010">
-          <v:shape id="_x0000_i1026" type="#_x0000_t75" style="width:481.8pt;height:60.6pt" o:ole="" o:bordertopcolor="this" o:borderleftcolor="this" o:borderbottomcolor="this" o:borderrightcolor="this">
+          <v:shape id="_x0000_i1026" type="#_x0000_t75" style="width:481.65pt;height:60.55pt" o:ole="" o:bordertopcolor="this" o:borderleftcolor="this" o:borderbottomcolor="this" o:borderrightcolor="this">
             <v:imagedata r:id="rId14" o:title=""/>
             <w10:bordertop type="dot" width="8"/>
             <w10:borderleft type="dot" width="8"/>
             <w10:borderbottom type="dot" width="8"/>
             <w10:borderright type="dot" width="8"/>
           </v:shape>
-          <o:OLEObject Type="Embed" ProgID="Word.OpenDocumentText.12" ShapeID="_x0000_i1026" DrawAspect="Content" ObjectID="_1635425975" r:id="rId15"/>
+          <o:OLEObject Type="Embed" ProgID="Word.OpenDocumentText.12" ShapeID="_x0000_i1026" DrawAspect="Content" ObjectID="_1635929299" r:id="rId15"/>
         </w:object>
       </w:r>
     </w:p>
@@ -7415,8 +7304,8 @@
         <w:t>.java</w:t>
       </w:r>
     </w:p>
-    <w:bookmarkStart w:id="16" w:name="_MON_1635018271"/>
-    <w:bookmarkEnd w:id="16"/>
+    <w:bookmarkStart w:id="17" w:name="_MON_1635018271"/>
+    <w:bookmarkEnd w:id="17"/>
     <w:p>
       <w:pPr>
         <w:rPr>
@@ -7428,14 +7317,14 @@
           <w:lang w:val="en-GB"/>
         </w:rPr>
         <w:object w:dxaOrig="9638" w:dyaOrig="1414" w14:anchorId="5233E9F6">
-          <v:shape id="_x0000_i1027" type="#_x0000_t75" style="width:481.8pt;height:70.8pt" o:ole="" o:bordertopcolor="this" o:borderleftcolor="this" o:borderbottomcolor="this" o:borderrightcolor="this">
+          <v:shape id="_x0000_i1027" type="#_x0000_t75" style="width:481.65pt;height:70.9pt" o:ole="" o:bordertopcolor="this" o:borderleftcolor="this" o:borderbottomcolor="this" o:borderrightcolor="this">
             <v:imagedata r:id="rId16" o:title=""/>
             <w10:bordertop type="dot" width="8"/>
             <w10:borderleft type="dot" width="8"/>
             <w10:borderbottom type="dot" width="8"/>
             <w10:borderright type="dot" width="8"/>
           </v:shape>
-          <o:OLEObject Type="Embed" ProgID="Word.OpenDocumentText.12" ShapeID="_x0000_i1027" DrawAspect="Content" ObjectID="_1635425976" r:id="rId17"/>
+          <o:OLEObject Type="Embed" ProgID="Word.OpenDocumentText.12" ShapeID="_x0000_i1027" DrawAspect="Content" ObjectID="_1635929300" r:id="rId17"/>
         </w:object>
       </w:r>
     </w:p>
@@ -7471,8 +7360,8 @@
         <w:t>.java</w:t>
       </w:r>
     </w:p>
-    <w:bookmarkStart w:id="17" w:name="_MON_1635018376"/>
-    <w:bookmarkEnd w:id="17"/>
+    <w:bookmarkStart w:id="18" w:name="_MON_1635018376"/>
+    <w:bookmarkEnd w:id="18"/>
     <w:p>
       <w:pPr>
         <w:rPr>
@@ -7484,14 +7373,14 @@
           <w:lang w:val="en-GB"/>
         </w:rPr>
         <w:object w:dxaOrig="9638" w:dyaOrig="1278" w14:anchorId="1E68F0E7">
-          <v:shape id="_x0000_i1028" type="#_x0000_t75" style="width:481.8pt;height:64.2pt" o:ole="" o:bordertopcolor="this" o:borderleftcolor="this" o:borderbottomcolor="this" o:borderrightcolor="this">
+          <v:shape id="_x0000_i1028" type="#_x0000_t75" style="width:481.65pt;height:64.35pt" o:ole="" o:bordertopcolor="this" o:borderleftcolor="this" o:borderbottomcolor="this" o:borderrightcolor="this">
             <v:imagedata r:id="rId18" o:title=""/>
             <w10:bordertop type="dot" width="8"/>
             <w10:borderleft type="dot" width="8"/>
             <w10:borderbottom type="dot" width="8"/>
             <w10:borderright type="dot" width="8"/>
           </v:shape>
-          <o:OLEObject Type="Embed" ProgID="Word.OpenDocumentText.12" ShapeID="_x0000_i1028" DrawAspect="Content" ObjectID="_1635425977" r:id="rId19"/>
+          <o:OLEObject Type="Embed" ProgID="Word.OpenDocumentText.12" ShapeID="_x0000_i1028" DrawAspect="Content" ObjectID="_1635929301" r:id="rId19"/>
         </w:object>
       </w:r>
     </w:p>
@@ -7527,8 +7416,8 @@
         <w:t>.java</w:t>
       </w:r>
     </w:p>
-    <w:bookmarkStart w:id="18" w:name="_MON_1635018512"/>
-    <w:bookmarkEnd w:id="18"/>
+    <w:bookmarkStart w:id="19" w:name="_MON_1635018512"/>
+    <w:bookmarkEnd w:id="19"/>
     <w:p>
       <w:pPr>
         <w:rPr>
@@ -7540,14 +7429,14 @@
           <w:lang w:val="en-GB"/>
         </w:rPr>
         <w:object w:dxaOrig="9638" w:dyaOrig="1278" w14:anchorId="7E5CDEA8">
-          <v:shape id="_x0000_i1029" type="#_x0000_t75" style="width:481.8pt;height:64.2pt" o:ole="" o:bordertopcolor="this" o:borderleftcolor="this" o:borderbottomcolor="this" o:borderrightcolor="this">
+          <v:shape id="_x0000_i1029" type="#_x0000_t75" style="width:481.65pt;height:64.35pt" o:ole="" o:bordertopcolor="this" o:borderleftcolor="this" o:borderbottomcolor="this" o:borderrightcolor="this">
             <v:imagedata r:id="rId20" o:title=""/>
             <w10:bordertop type="dot" width="8"/>
             <w10:borderleft type="dot" width="8"/>
             <w10:borderbottom type="dot" width="8"/>
             <w10:borderright type="dot" width="8"/>
           </v:shape>
-          <o:OLEObject Type="Embed" ProgID="Word.OpenDocumentText.12" ShapeID="_x0000_i1029" DrawAspect="Content" ObjectID="_1635425978" r:id="rId21"/>
+          <o:OLEObject Type="Embed" ProgID="Word.OpenDocumentText.12" ShapeID="_x0000_i1029" DrawAspect="Content" ObjectID="_1635929302" r:id="rId21"/>
         </w:object>
       </w:r>
     </w:p>
@@ -7583,8 +7472,8 @@
         <w:t>.java</w:t>
       </w:r>
     </w:p>
-    <w:bookmarkStart w:id="19" w:name="_MON_1635018543"/>
-    <w:bookmarkEnd w:id="19"/>
+    <w:bookmarkStart w:id="20" w:name="_MON_1635018543"/>
+    <w:bookmarkEnd w:id="20"/>
     <w:p>
       <w:pPr>
         <w:rPr>
@@ -7596,14 +7485,14 @@
           <w:lang w:val="en-GB"/>
         </w:rPr>
         <w:object w:dxaOrig="9638" w:dyaOrig="1278" w14:anchorId="7DB7E967">
-          <v:shape id="_x0000_i1030" type="#_x0000_t75" style="width:481.8pt;height:64.2pt" o:ole="" o:bordertopcolor="this" o:borderleftcolor="this" o:borderbottomcolor="this" o:borderrightcolor="this">
+          <v:shape id="_x0000_i1030" type="#_x0000_t75" style="width:481.65pt;height:64.35pt" o:ole="" o:bordertopcolor="this" o:borderleftcolor="this" o:borderbottomcolor="this" o:borderrightcolor="this">
             <v:imagedata r:id="rId22" o:title=""/>
             <w10:bordertop type="dot" width="8"/>
             <w10:borderleft type="dot" width="8"/>
             <w10:borderbottom type="dot" width="8"/>
             <w10:borderright type="dot" width="8"/>
           </v:shape>
-          <o:OLEObject Type="Embed" ProgID="Word.OpenDocumentText.12" ShapeID="_x0000_i1030" DrawAspect="Content" ObjectID="_1635425979" r:id="rId23"/>
+          <o:OLEObject Type="Embed" ProgID="Word.OpenDocumentText.12" ShapeID="_x0000_i1030" DrawAspect="Content" ObjectID="_1635929303" r:id="rId23"/>
         </w:object>
       </w:r>
     </w:p>
@@ -7668,8 +7557,8 @@
         <w:t>.java</w:t>
       </w:r>
     </w:p>
-    <w:bookmarkStart w:id="20" w:name="_MON_1635018633"/>
-    <w:bookmarkEnd w:id="20"/>
+    <w:bookmarkStart w:id="21" w:name="_MON_1635018633"/>
+    <w:bookmarkEnd w:id="21"/>
     <w:p>
       <w:pPr>
         <w:rPr>
@@ -7681,14 +7570,14 @@
           <w:lang w:val="en-GB"/>
         </w:rPr>
         <w:object w:dxaOrig="9638" w:dyaOrig="1414" w14:anchorId="3C5422D0">
-          <v:shape id="_x0000_i1031" type="#_x0000_t75" style="width:481.8pt;height:70.8pt" o:ole="" o:bordertopcolor="this" o:borderleftcolor="this" o:borderbottomcolor="this" o:borderrightcolor="this">
+          <v:shape id="_x0000_i1031" type="#_x0000_t75" style="width:481.65pt;height:70.9pt" o:ole="" o:bordertopcolor="this" o:borderleftcolor="this" o:borderbottomcolor="this" o:borderrightcolor="this">
             <v:imagedata r:id="rId24" o:title=""/>
             <w10:bordertop type="dot" width="8"/>
             <w10:borderleft type="dot" width="8"/>
             <w10:borderbottom type="dot" width="8"/>
             <w10:borderright type="dot" width="8"/>
           </v:shape>
-          <o:OLEObject Type="Embed" ProgID="Word.OpenDocumentText.12" ShapeID="_x0000_i1031" DrawAspect="Content" ObjectID="_1635425980" r:id="rId25"/>
+          <o:OLEObject Type="Embed" ProgID="Word.OpenDocumentText.12" ShapeID="_x0000_i1031" DrawAspect="Content" ObjectID="_1635929304" r:id="rId25"/>
         </w:object>
       </w:r>
     </w:p>
@@ -7724,8 +7613,8 @@
         <w:t>.java</w:t>
       </w:r>
     </w:p>
-    <w:bookmarkStart w:id="21" w:name="_MON_1635018904"/>
-    <w:bookmarkEnd w:id="21"/>
+    <w:bookmarkStart w:id="22" w:name="_MON_1635018904"/>
+    <w:bookmarkEnd w:id="22"/>
     <w:p>
       <w:pPr>
         <w:rPr>
@@ -7737,14 +7626,14 @@
           <w:lang w:val="en-GB"/>
         </w:rPr>
         <w:object w:dxaOrig="9638" w:dyaOrig="1818" w14:anchorId="0DFA1728">
-          <v:shape id="_x0000_i1032" type="#_x0000_t75" style="width:481.8pt;height:91.2pt" o:ole="" o:bordertopcolor="this" o:borderleftcolor="this" o:borderbottomcolor="this" o:borderrightcolor="this">
+          <v:shape id="_x0000_i1032" type="#_x0000_t75" style="width:481.65pt;height:91.1pt" o:ole="" o:bordertopcolor="this" o:borderleftcolor="this" o:borderbottomcolor="this" o:borderrightcolor="this">
             <v:imagedata r:id="rId26" o:title=""/>
             <w10:bordertop type="dot" width="8"/>
             <w10:borderleft type="dot" width="8"/>
             <w10:borderbottom type="dot" width="8"/>
             <w10:borderright type="dot" width="8"/>
           </v:shape>
-          <o:OLEObject Type="Embed" ProgID="Word.OpenDocumentText.12" ShapeID="_x0000_i1032" DrawAspect="Content" ObjectID="_1635425981" r:id="rId27"/>
+          <o:OLEObject Type="Embed" ProgID="Word.OpenDocumentText.12" ShapeID="_x0000_i1032" DrawAspect="Content" ObjectID="_1635929305" r:id="rId27"/>
         </w:object>
       </w:r>
     </w:p>
@@ -7780,8 +7669,8 @@
         <w:t>.java</w:t>
       </w:r>
     </w:p>
-    <w:bookmarkStart w:id="22" w:name="_MON_1635019045"/>
-    <w:bookmarkEnd w:id="22"/>
+    <w:bookmarkStart w:id="23" w:name="_MON_1635019045"/>
+    <w:bookmarkEnd w:id="23"/>
     <w:p>
       <w:pPr>
         <w:rPr>
@@ -7793,14 +7682,14 @@
           <w:lang w:val="en-GB"/>
         </w:rPr>
         <w:object w:dxaOrig="9638" w:dyaOrig="1212" w14:anchorId="3D472CE0">
-          <v:shape id="_x0000_i1033" type="#_x0000_t75" style="width:481.8pt;height:60.6pt" o:ole="" o:bordertopcolor="this" o:borderleftcolor="this" o:borderbottomcolor="this" o:borderrightcolor="this">
+          <v:shape id="_x0000_i1033" type="#_x0000_t75" style="width:481.65pt;height:60.55pt" o:ole="" o:bordertopcolor="this" o:borderleftcolor="this" o:borderbottomcolor="this" o:borderrightcolor="this">
             <v:imagedata r:id="rId28" o:title=""/>
             <w10:bordertop type="dot" width="8"/>
             <w10:borderleft type="dot" width="8"/>
             <w10:borderbottom type="dot" width="8"/>
             <w10:borderright type="dot" width="8"/>
           </v:shape>
-          <o:OLEObject Type="Embed" ProgID="Word.OpenDocumentText.12" ShapeID="_x0000_i1033" DrawAspect="Content" ObjectID="_1635425982" r:id="rId29"/>
+          <o:OLEObject Type="Embed" ProgID="Word.OpenDocumentText.12" ShapeID="_x0000_i1033" DrawAspect="Content" ObjectID="_1635929306" r:id="rId29"/>
         </w:object>
       </w:r>
     </w:p>
@@ -7836,8 +7725,8 @@
         <w:t>.java</w:t>
       </w:r>
     </w:p>
-    <w:bookmarkStart w:id="23" w:name="_MON_1635019214"/>
-    <w:bookmarkEnd w:id="23"/>
+    <w:bookmarkStart w:id="24" w:name="_MON_1635019214"/>
+    <w:bookmarkEnd w:id="24"/>
     <w:p>
       <w:pPr>
         <w:rPr>
@@ -7849,14 +7738,14 @@
           <w:lang w:val="en-GB"/>
         </w:rPr>
         <w:object w:dxaOrig="9638" w:dyaOrig="1818" w14:anchorId="332DAB56">
-          <v:shape id="_x0000_i1034" type="#_x0000_t75" style="width:481.8pt;height:91.2pt" o:ole="" o:bordertopcolor="this" o:borderleftcolor="this" o:borderbottomcolor="this" o:borderrightcolor="this">
+          <v:shape id="_x0000_i1034" type="#_x0000_t75" style="width:481.65pt;height:91.1pt" o:ole="" o:bordertopcolor="this" o:borderleftcolor="this" o:borderbottomcolor="this" o:borderrightcolor="this">
             <v:imagedata r:id="rId30" o:title=""/>
             <w10:bordertop type="dot" width="8"/>
             <w10:borderleft type="dot" width="8"/>
             <w10:borderbottom type="dot" width="8"/>
             <w10:borderright type="dot" width="8"/>
           </v:shape>
-          <o:OLEObject Type="Embed" ProgID="Word.OpenDocumentText.12" ShapeID="_x0000_i1034" DrawAspect="Content" ObjectID="_1635425983" r:id="rId31"/>
+          <o:OLEObject Type="Embed" ProgID="Word.OpenDocumentText.12" ShapeID="_x0000_i1034" DrawAspect="Content" ObjectID="_1635929307" r:id="rId31"/>
         </w:object>
       </w:r>
     </w:p>
@@ -7878,12 +7767,12 @@
       <w:pPr>
         <w:pStyle w:val="Sommario2"/>
       </w:pPr>
-      <w:bookmarkStart w:id="24" w:name="_Toc24812851"/>
+      <w:bookmarkStart w:id="25" w:name="_Toc24812851"/>
       <w:r>
         <w:lastRenderedPageBreak/>
         <w:t>POJO classes derivation into persistence entities</w:t>
       </w:r>
-      <w:bookmarkEnd w:id="24"/>
+      <w:bookmarkEnd w:id="25"/>
     </w:p>
     <w:p>
       <w:pPr>
@@ -7991,13 +7880,7 @@
         <w:rPr>
           <w:lang w:val="en-GB"/>
         </w:rPr>
-        <w:t>we have opted</w:t>
-      </w:r>
-      <w:r>
-        <w:rPr>
-          <w:lang w:val="en-GB"/>
-        </w:rPr>
-        <w:t xml:space="preserve">, </w:t>
+        <w:t xml:space="preserve">we have opted, </w:t>
       </w:r>
       <w:r>
         <w:rPr>
@@ -8015,35 +7898,7 @@
         <w:rPr>
           <w:lang w:val="en-GB"/>
         </w:rPr>
-        <w:t xml:space="preserve"> to map the User superclass and all its subclasses (Customer, Employee, Administrator, </w:t>
-      </w:r>
-      <w:proofErr w:type="spellStart"/>
-      <w:r>
-        <w:rPr>
-          <w:lang w:val="en-GB"/>
-        </w:rPr>
-        <w:t>TeamLeader</w:t>
-      </w:r>
-      <w:proofErr w:type="spellEnd"/>
-      <w:r>
-        <w:rPr>
-          <w:lang w:val="en-GB"/>
-        </w:rPr>
-        <w:t xml:space="preserve">, </w:t>
-      </w:r>
-      <w:proofErr w:type="spellStart"/>
-      <w:r>
-        <w:rPr>
-          <w:lang w:val="en-GB"/>
-        </w:rPr>
-        <w:t>TeamedEmployee</w:t>
-      </w:r>
-      <w:proofErr w:type="spellEnd"/>
-      <w:r>
-        <w:rPr>
-          <w:lang w:val="en-GB"/>
-        </w:rPr>
-        <w:t xml:space="preserve">) into a </w:t>
+        <w:t xml:space="preserve"> to map the User superclass and all its subclasses (Customer, Employee, Administrator, TeamLeader, TeamedEmployee) into a </w:t>
       </w:r>
       <w:r>
         <w:rPr>
@@ -8123,8 +7978,8 @@
         <w:t>User.java</w:t>
       </w:r>
     </w:p>
-    <w:bookmarkStart w:id="25" w:name="_MON_1635022655"/>
-    <w:bookmarkEnd w:id="25"/>
+    <w:bookmarkStart w:id="26" w:name="_MON_1635022655"/>
+    <w:bookmarkEnd w:id="26"/>
     <w:p>
       <w:pPr>
         <w:rPr>
@@ -8136,14 +7991,14 @@
           <w:lang w:val="en-GB"/>
         </w:rPr>
         <w:object w:dxaOrig="9638" w:dyaOrig="4848" w14:anchorId="34EEA1A8">
-          <v:shape id="_x0000_i1121" type="#_x0000_t75" style="width:481.8pt;height:242.4pt" o:ole="">
+          <v:shape id="_x0000_i1035" type="#_x0000_t75" style="width:481.65pt;height:242.2pt" o:ole="" o:bordertopcolor="this" o:borderleftcolor="this" o:borderbottomcolor="this" o:borderrightcolor="this">
             <v:imagedata r:id="rId32" o:title=""/>
             <w10:bordertop type="dot" width="8"/>
             <w10:borderleft type="dot" width="8"/>
             <w10:borderbottom type="dot" width="8"/>
             <w10:borderright type="dot" width="8"/>
           </v:shape>
-          <o:OLEObject Type="Embed" ProgID="Word.OpenDocumentText.12" ShapeID="_x0000_i1121" DrawAspect="Content" ObjectID="_1635425984" r:id="rId33"/>
+          <o:OLEObject Type="Embed" ProgID="Word.OpenDocumentText.12" ShapeID="_x0000_i1035" DrawAspect="Content" ObjectID="_1635929308" r:id="rId33"/>
         </w:object>
       </w:r>
     </w:p>
@@ -8179,8 +8034,8 @@
         <w:t>.java</w:t>
       </w:r>
     </w:p>
-    <w:bookmarkStart w:id="26" w:name="_MON_1635022824"/>
-    <w:bookmarkEnd w:id="26"/>
+    <w:bookmarkStart w:id="27" w:name="_MON_1635022824"/>
+    <w:bookmarkEnd w:id="27"/>
     <w:p>
       <w:pPr>
         <w:rPr>
@@ -8192,14 +8047,14 @@
           <w:lang w:val="en-GB"/>
         </w:rPr>
         <w:object w:dxaOrig="9638" w:dyaOrig="1616" w14:anchorId="41BC87B1">
-          <v:shape id="_x0000_i1123" type="#_x0000_t75" style="width:481.8pt;height:81pt" o:ole="">
+          <v:shape id="_x0000_i1036" type="#_x0000_t75" style="width:481.65pt;height:80.75pt" o:ole="" o:bordertopcolor="this" o:borderleftcolor="this" o:borderbottomcolor="this" o:borderrightcolor="this">
             <v:imagedata r:id="rId34" o:title=""/>
             <w10:bordertop type="dot" width="8"/>
             <w10:borderleft type="dot" width="8"/>
             <w10:borderbottom type="dot" width="8"/>
             <w10:borderright type="dot" width="8"/>
           </v:shape>
-          <o:OLEObject Type="Embed" ProgID="Word.OpenDocumentText.12" ShapeID="_x0000_i1123" DrawAspect="Content" ObjectID="_1635425985" r:id="rId35"/>
+          <o:OLEObject Type="Embed" ProgID="Word.OpenDocumentText.12" ShapeID="_x0000_i1036" DrawAspect="Content" ObjectID="_1635929309" r:id="rId35"/>
         </w:object>
       </w:r>
     </w:p>
@@ -8235,8 +8090,8 @@
         <w:t>.java</w:t>
       </w:r>
     </w:p>
-    <w:bookmarkStart w:id="27" w:name="_MON_1635022959"/>
-    <w:bookmarkEnd w:id="27"/>
+    <w:bookmarkStart w:id="28" w:name="_MON_1635022959"/>
+    <w:bookmarkEnd w:id="28"/>
     <w:p>
       <w:pPr>
         <w:rPr>
@@ -8248,14 +8103,14 @@
           <w:lang w:val="en-GB"/>
         </w:rPr>
         <w:object w:dxaOrig="9638" w:dyaOrig="2424" w14:anchorId="78AE6D16">
-          <v:shape id="_x0000_i1037" type="#_x0000_t75" style="width:481.8pt;height:121.2pt" o:ole="" o:bordertopcolor="this" o:borderleftcolor="this" o:borderbottomcolor="this" o:borderrightcolor="this">
+          <v:shape id="_x0000_i1037" type="#_x0000_t75" style="width:481.65pt;height:121.1pt" o:ole="" o:bordertopcolor="this" o:borderleftcolor="this" o:borderbottomcolor="this" o:borderrightcolor="this">
             <v:imagedata r:id="rId36" o:title=""/>
             <w10:bordertop type="dot" width="8"/>
             <w10:borderleft type="dot" width="8"/>
             <w10:borderbottom type="dot" width="8"/>
             <w10:borderright type="dot" width="8"/>
           </v:shape>
-          <o:OLEObject Type="Embed" ProgID="Word.OpenDocumentText.12" ShapeID="_x0000_i1037" DrawAspect="Content" ObjectID="_1635425986" r:id="rId37"/>
+          <o:OLEObject Type="Embed" ProgID="Word.OpenDocumentText.12" ShapeID="_x0000_i1037" DrawAspect="Content" ObjectID="_1635929310" r:id="rId37"/>
         </w:object>
       </w:r>
     </w:p>
@@ -8313,8 +8168,8 @@
         <w:t>.java</w:t>
       </w:r>
     </w:p>
-    <w:bookmarkStart w:id="28" w:name="_MON_1635023056"/>
-    <w:bookmarkEnd w:id="28"/>
+    <w:bookmarkStart w:id="29" w:name="_MON_1635023056"/>
+    <w:bookmarkEnd w:id="29"/>
     <w:p>
       <w:pPr>
         <w:rPr>
@@ -8326,14 +8181,14 @@
           <w:lang w:val="en-GB"/>
         </w:rPr>
         <w:object w:dxaOrig="9638" w:dyaOrig="1481" w14:anchorId="569BD263">
-          <v:shape id="_x0000_i1038" type="#_x0000_t75" style="width:481.8pt;height:73.8pt" o:ole="" o:bordertopcolor="this" o:borderleftcolor="this" o:borderbottomcolor="this" o:borderrightcolor="this">
+          <v:shape id="_x0000_i1038" type="#_x0000_t75" style="width:481.65pt;height:74.2pt" o:ole="" o:bordertopcolor="this" o:borderleftcolor="this" o:borderbottomcolor="this" o:borderrightcolor="this">
             <v:imagedata r:id="rId38" o:title=""/>
             <w10:bordertop type="dot" width="8"/>
             <w10:borderleft type="dot" width="8"/>
             <w10:borderbottom type="dot" width="8"/>
             <w10:borderright type="dot" width="8"/>
           </v:shape>
-          <o:OLEObject Type="Embed" ProgID="Word.OpenDocumentText.12" ShapeID="_x0000_i1038" DrawAspect="Content" ObjectID="_1635425987" r:id="rId39"/>
+          <o:OLEObject Type="Embed" ProgID="Word.OpenDocumentText.12" ShapeID="_x0000_i1038" DrawAspect="Content" ObjectID="_1635929311" r:id="rId39"/>
         </w:object>
       </w:r>
     </w:p>
@@ -8369,8 +8224,8 @@
         <w:t>.java</w:t>
       </w:r>
     </w:p>
-    <w:bookmarkStart w:id="29" w:name="_MON_1635023065"/>
-    <w:bookmarkEnd w:id="29"/>
+    <w:bookmarkStart w:id="30" w:name="_MON_1635023065"/>
+    <w:bookmarkEnd w:id="30"/>
     <w:p>
       <w:pPr>
         <w:rPr>
@@ -8382,14 +8237,14 @@
           <w:lang w:val="en-GB"/>
         </w:rPr>
         <w:object w:dxaOrig="9638" w:dyaOrig="1481" w14:anchorId="32E3014C">
-          <v:shape id="_x0000_i1039" type="#_x0000_t75" style="width:481.8pt;height:73.8pt" o:ole="" o:bordertopcolor="this" o:borderleftcolor="this" o:borderbottomcolor="this" o:borderrightcolor="this">
+          <v:shape id="_x0000_i1039" type="#_x0000_t75" style="width:481.65pt;height:74.2pt" o:ole="" o:bordertopcolor="this" o:borderleftcolor="this" o:borderbottomcolor="this" o:borderrightcolor="this">
             <v:imagedata r:id="rId40" o:title=""/>
             <w10:bordertop type="dot" width="8"/>
             <w10:borderleft type="dot" width="8"/>
             <w10:borderbottom type="dot" width="8"/>
             <w10:borderright type="dot" width="8"/>
           </v:shape>
-          <o:OLEObject Type="Embed" ProgID="Word.OpenDocumentText.12" ShapeID="_x0000_i1039" DrawAspect="Content" ObjectID="_1635425988" r:id="rId41"/>
+          <o:OLEObject Type="Embed" ProgID="Word.OpenDocumentText.12" ShapeID="_x0000_i1039" DrawAspect="Content" ObjectID="_1635929312" r:id="rId41"/>
         </w:object>
       </w:r>
     </w:p>
@@ -8425,8 +8280,8 @@
         <w:t>.java</w:t>
       </w:r>
     </w:p>
-    <w:bookmarkStart w:id="30" w:name="_MON_1635023198"/>
-    <w:bookmarkEnd w:id="30"/>
+    <w:bookmarkStart w:id="31" w:name="_MON_1635023198"/>
+    <w:bookmarkEnd w:id="31"/>
     <w:p>
       <w:pPr>
         <w:rPr>
@@ -8438,14 +8293,14 @@
           <w:lang w:val="en-GB"/>
         </w:rPr>
         <w:object w:dxaOrig="9638" w:dyaOrig="1481" w14:anchorId="49B59893">
-          <v:shape id="_x0000_i1040" type="#_x0000_t75" style="width:481.8pt;height:73.8pt" o:ole="" o:bordertopcolor="this" o:borderleftcolor="this" o:borderbottomcolor="this" o:borderrightcolor="this">
+          <v:shape id="_x0000_i1040" type="#_x0000_t75" style="width:481.65pt;height:74.2pt" o:ole="" o:bordertopcolor="this" o:borderleftcolor="this" o:borderbottomcolor="this" o:borderrightcolor="this">
             <v:imagedata r:id="rId42" o:title=""/>
             <w10:bordertop type="dot" width="8"/>
             <w10:borderleft type="dot" width="8"/>
             <w10:borderbottom type="dot" width="8"/>
             <w10:borderright type="dot" width="8"/>
           </v:shape>
-          <o:OLEObject Type="Embed" ProgID="Word.OpenDocumentText.12" ShapeID="_x0000_i1040" DrawAspect="Content" ObjectID="_1635425989" r:id="rId43"/>
+          <o:OLEObject Type="Embed" ProgID="Word.OpenDocumentText.12" ShapeID="_x0000_i1040" DrawAspect="Content" ObjectID="_1635929313" r:id="rId43"/>
         </w:object>
       </w:r>
     </w:p>
@@ -8481,8 +8336,8 @@
         <w:t>.java</w:t>
       </w:r>
     </w:p>
-    <w:bookmarkStart w:id="31" w:name="_MON_1635023265"/>
-    <w:bookmarkEnd w:id="31"/>
+    <w:bookmarkStart w:id="32" w:name="_MON_1635023265"/>
+    <w:bookmarkEnd w:id="32"/>
     <w:p>
       <w:pPr>
         <w:rPr>
@@ -8494,14 +8349,14 @@
           <w:lang w:val="en-GB"/>
         </w:rPr>
         <w:object w:dxaOrig="9638" w:dyaOrig="2626" w14:anchorId="50ED6F47">
-          <v:shape id="_x0000_i1041" type="#_x0000_t75" style="width:481.8pt;height:131.4pt" o:ole="" o:bordertopcolor="this" o:borderleftcolor="this" o:borderbottomcolor="this" o:borderrightcolor="this">
+          <v:shape id="_x0000_i1041" type="#_x0000_t75" style="width:481.65pt;height:131.45pt" o:ole="" o:bordertopcolor="this" o:borderleftcolor="this" o:borderbottomcolor="this" o:borderrightcolor="this">
             <v:imagedata r:id="rId44" o:title=""/>
             <w10:bordertop type="dot" width="8"/>
             <w10:borderleft type="dot" width="8"/>
             <w10:borderbottom type="dot" width="8"/>
             <w10:borderright type="dot" width="8"/>
           </v:shape>
-          <o:OLEObject Type="Embed" ProgID="Word.OpenDocumentText.12" ShapeID="_x0000_i1041" DrawAspect="Content" ObjectID="_1635425990" r:id="rId45"/>
+          <o:OLEObject Type="Embed" ProgID="Word.OpenDocumentText.12" ShapeID="_x0000_i1041" DrawAspect="Content" ObjectID="_1635929314" r:id="rId45"/>
         </w:object>
       </w:r>
     </w:p>
@@ -8537,8 +8392,8 @@
         <w:t>.java</w:t>
       </w:r>
     </w:p>
-    <w:bookmarkStart w:id="32" w:name="_MON_1635023345"/>
-    <w:bookmarkEnd w:id="32"/>
+    <w:bookmarkStart w:id="33" w:name="_MON_1635023345"/>
+    <w:bookmarkEnd w:id="33"/>
     <w:p>
       <w:pPr>
         <w:rPr>
@@ -8550,14 +8405,14 @@
           <w:lang w:val="en-GB"/>
         </w:rPr>
         <w:object w:dxaOrig="9638" w:dyaOrig="3838" w14:anchorId="3FD2DB0C">
-          <v:shape id="_x0000_i1042" type="#_x0000_t75" style="width:481.8pt;height:192pt" o:ole="" o:bordertopcolor="this" o:borderleftcolor="this" o:borderbottomcolor="this" o:borderrightcolor="this">
+          <v:shape id="_x0000_i1042" type="#_x0000_t75" style="width:481.65pt;height:192pt" o:ole="" o:bordertopcolor="this" o:borderleftcolor="this" o:borderbottomcolor="this" o:borderrightcolor="this">
             <v:imagedata r:id="rId46" o:title=""/>
             <w10:bordertop type="dot" width="8"/>
             <w10:borderleft type="dot" width="8"/>
             <w10:borderbottom type="dot" width="8"/>
             <w10:borderright type="dot" width="8"/>
           </v:shape>
-          <o:OLEObject Type="Embed" ProgID="Word.OpenDocumentText.12" ShapeID="_x0000_i1042" DrawAspect="Content" ObjectID="_1635425991" r:id="rId47"/>
+          <o:OLEObject Type="Embed" ProgID="Word.OpenDocumentText.12" ShapeID="_x0000_i1042" DrawAspect="Content" ObjectID="_1635929315" r:id="rId47"/>
         </w:object>
       </w:r>
     </w:p>
@@ -8615,8 +8470,8 @@
         <w:t>.java</w:t>
       </w:r>
     </w:p>
-    <w:bookmarkStart w:id="33" w:name="_MON_1635023442"/>
-    <w:bookmarkEnd w:id="33"/>
+    <w:bookmarkStart w:id="34" w:name="_MON_1635023442"/>
+    <w:bookmarkEnd w:id="34"/>
     <w:p>
       <w:pPr>
         <w:rPr>
@@ -8628,14 +8483,14 @@
           <w:lang w:val="en-GB"/>
         </w:rPr>
         <w:object w:dxaOrig="9638" w:dyaOrig="2020" w14:anchorId="172A368D">
-          <v:shape id="_x0000_i1125" type="#_x0000_t75" style="width:481.8pt;height:100.8pt" o:ole="">
+          <v:shape id="_x0000_i1043" type="#_x0000_t75" style="width:481.65pt;height:100.9pt" o:ole="" o:bordertopcolor="this" o:borderleftcolor="this" o:borderbottomcolor="this" o:borderrightcolor="this">
             <v:imagedata r:id="rId48" o:title=""/>
             <w10:bordertop type="dot" width="8"/>
             <w10:borderleft type="dot" width="8"/>
             <w10:borderbottom type="dot" width="8"/>
             <w10:borderright type="dot" width="8"/>
           </v:shape>
-          <o:OLEObject Type="Embed" ProgID="Word.OpenDocumentText.12" ShapeID="_x0000_i1125" DrawAspect="Content" ObjectID="_1635425992" r:id="rId49"/>
+          <o:OLEObject Type="Embed" ProgID="Word.OpenDocumentText.12" ShapeID="_x0000_i1043" DrawAspect="Content" ObjectID="_1635929316" r:id="rId49"/>
         </w:object>
       </w:r>
     </w:p>
@@ -8671,8 +8526,8 @@
         <w:t>.java</w:t>
       </w:r>
     </w:p>
-    <w:bookmarkStart w:id="34" w:name="_MON_1635023536"/>
-    <w:bookmarkEnd w:id="34"/>
+    <w:bookmarkStart w:id="35" w:name="_MON_1635023536"/>
+    <w:bookmarkEnd w:id="35"/>
     <w:p>
       <w:pPr>
         <w:rPr>
@@ -8684,14 +8539,14 @@
           <w:lang w:val="en-GB"/>
         </w:rPr>
         <w:object w:dxaOrig="9638" w:dyaOrig="3838" w14:anchorId="497B74DF">
-          <v:shape id="_x0000_i1127" type="#_x0000_t75" style="width:481.8pt;height:192pt" o:ole="">
+          <v:shape id="_x0000_i1044" type="#_x0000_t75" style="width:481.65pt;height:192pt" o:ole="" o:bordertopcolor="this" o:borderleftcolor="this" o:borderbottomcolor="this" o:borderrightcolor="this">
             <v:imagedata r:id="rId50" o:title=""/>
             <w10:bordertop type="dot" width="8"/>
             <w10:borderleft type="dot" width="8"/>
             <w10:borderbottom type="dot" width="8"/>
             <w10:borderright type="dot" width="8"/>
           </v:shape>
-          <o:OLEObject Type="Embed" ProgID="Word.OpenDocumentText.12" ShapeID="_x0000_i1127" DrawAspect="Content" ObjectID="_1635425993" r:id="rId51"/>
+          <o:OLEObject Type="Embed" ProgID="Word.OpenDocumentText.12" ShapeID="_x0000_i1044" DrawAspect="Content" ObjectID="_1635929317" r:id="rId51"/>
         </w:object>
       </w:r>
     </w:p>
@@ -8720,12 +8575,12 @@
       <w:pPr>
         <w:pStyle w:val="Sommario2"/>
       </w:pPr>
-      <w:bookmarkStart w:id="35" w:name="_Toc24812852"/>
+      <w:bookmarkStart w:id="36" w:name="_Toc24812852"/>
       <w:r>
         <w:lastRenderedPageBreak/>
         <w:t>Entities Relationships Implementation</w:t>
       </w:r>
-      <w:bookmarkEnd w:id="35"/>
+      <w:bookmarkEnd w:id="36"/>
     </w:p>
     <w:p>
       <w:pPr>
@@ -8759,7 +8614,6 @@
           <w:lang w:val="en-GB"/>
         </w:rPr>
       </w:pPr>
-      <w:proofErr w:type="spellStart"/>
       <w:r>
         <w:rPr>
           <w:rFonts w:asciiTheme="majorHAnsi" w:eastAsiaTheme="majorEastAsia" w:hAnsiTheme="majorHAnsi" w:cstheme="majorBidi"/>
@@ -8768,9 +8622,8 @@
           <w:szCs w:val="26"/>
           <w:lang w:val="en-GB" w:eastAsia="it-IT"/>
         </w:rPr>
-        <w:t>TeamLeader</w:t>
-      </w:r>
-      <w:proofErr w:type="spellEnd"/>
+        <w:t>TeamLeader ⇌ Team</w:t>
+      </w:r>
       <w:r>
         <w:rPr>
           <w:rFonts w:asciiTheme="majorHAnsi" w:eastAsiaTheme="majorEastAsia" w:hAnsiTheme="majorHAnsi" w:cstheme="majorBidi"/>
@@ -8779,7 +8632,7 @@
           <w:szCs w:val="26"/>
           <w:lang w:val="en-GB" w:eastAsia="it-IT"/>
         </w:rPr>
-        <w:t xml:space="preserve"> ⇌ Team</w:t>
+        <w:t xml:space="preserve"> (One to One)</w:t>
       </w:r>
       <w:r>
         <w:rPr>
@@ -8789,16 +8642,6 @@
           <w:szCs w:val="26"/>
           <w:lang w:val="en-GB" w:eastAsia="it-IT"/>
         </w:rPr>
-        <w:t xml:space="preserve"> (One to One)</w:t>
-      </w:r>
-      <w:r>
-        <w:rPr>
-          <w:rFonts w:asciiTheme="majorHAnsi" w:eastAsiaTheme="majorEastAsia" w:hAnsiTheme="majorHAnsi" w:cstheme="majorBidi"/>
-          <w:color w:val="2A7B88" w:themeColor="accent1" w:themeShade="BF"/>
-          <w:sz w:val="26"/>
-          <w:szCs w:val="26"/>
-          <w:lang w:val="en-GB" w:eastAsia="it-IT"/>
-        </w:rPr>
         <w:br/>
       </w:r>
       <w:r>
@@ -8807,21 +8650,12 @@
         </w:rPr>
         <w:t xml:space="preserve">This relationship is implemented as a </w:t>
       </w:r>
-      <w:proofErr w:type="spellStart"/>
       <w:r>
         <w:rPr>
           <w:u w:val="single"/>
           <w:lang w:val="en-GB"/>
         </w:rPr>
-        <w:t>OneToOne</w:t>
-      </w:r>
-      <w:proofErr w:type="spellEnd"/>
-      <w:r>
-        <w:rPr>
-          <w:u w:val="single"/>
-          <w:lang w:val="en-GB"/>
-        </w:rPr>
-        <w:t xml:space="preserve"> unidirectional</w:t>
+        <w:t>OneToOne unidirectional</w:t>
       </w:r>
       <w:r>
         <w:rPr>
@@ -8829,7 +8663,6 @@
         </w:rPr>
         <w:t xml:space="preserve"> relationship between the </w:t>
       </w:r>
-      <w:proofErr w:type="spellStart"/>
       <w:r>
         <w:rPr>
           <w:i/>
@@ -8838,7 +8671,6 @@
         </w:rPr>
         <w:t>TeamLeader</w:t>
       </w:r>
-      <w:proofErr w:type="spellEnd"/>
       <w:r>
         <w:rPr>
           <w:lang w:val="en-GB"/>
@@ -8881,21 +8713,7 @@
         <w:rPr>
           <w:lang w:val="en-GB"/>
         </w:rPr>
-        <w:t xml:space="preserve"> the Team managed by the </w:t>
-      </w:r>
-      <w:proofErr w:type="spellStart"/>
-      <w:r>
-        <w:rPr>
-          <w:lang w:val="en-GB"/>
-        </w:rPr>
-        <w:t>TeamLeader</w:t>
-      </w:r>
-      <w:proofErr w:type="spellEnd"/>
-      <w:r>
-        <w:rPr>
-          <w:lang w:val="en-GB"/>
-        </w:rPr>
-        <w:t>.</w:t>
+        <w:t xml:space="preserve"> the Team managed by the TeamLeader.</w:t>
       </w:r>
       <w:r>
         <w:rPr>
@@ -8937,21 +8755,7 @@
         <w:rPr>
           <w:lang w:val="en-GB"/>
         </w:rPr>
-        <w:t xml:space="preserve"> it is required to retrieve the Team managed by a </w:t>
-      </w:r>
-      <w:proofErr w:type="spellStart"/>
-      <w:r>
-        <w:rPr>
-          <w:lang w:val="en-GB"/>
-        </w:rPr>
-        <w:t>TeamLeader</w:t>
-      </w:r>
-      <w:proofErr w:type="spellEnd"/>
-      <w:r>
-        <w:rPr>
-          <w:lang w:val="en-GB"/>
-        </w:rPr>
-        <w:t xml:space="preserve">, but not </w:t>
+        <w:t xml:space="preserve"> it is required to retrieve the Team managed by a TeamLeader, but not </w:t>
       </w:r>
       <w:r>
         <w:rPr>
@@ -9061,9 +8865,8 @@
           <w:szCs w:val="26"/>
           <w:lang w:val="en-GB" w:eastAsia="it-IT"/>
         </w:rPr>
-        <w:t xml:space="preserve">Team ⇌ </w:t>
-      </w:r>
-      <w:proofErr w:type="spellStart"/>
+        <w:t>Team ⇌ TeamedEmployee (One to Many)</w:t>
+      </w:r>
       <w:r>
         <w:rPr>
           <w:rFonts w:asciiTheme="majorHAnsi" w:eastAsiaTheme="majorEastAsia" w:hAnsiTheme="majorHAnsi" w:cstheme="majorBidi"/>
@@ -9072,101 +8875,28 @@
           <w:szCs w:val="26"/>
           <w:lang w:val="en-GB" w:eastAsia="it-IT"/>
         </w:rPr>
-        <w:t>Team</w:t>
-      </w:r>
-      <w:r>
-        <w:rPr>
-          <w:rFonts w:asciiTheme="majorHAnsi" w:eastAsiaTheme="majorEastAsia" w:hAnsiTheme="majorHAnsi" w:cstheme="majorBidi"/>
-          <w:color w:val="2A7B88" w:themeColor="accent1" w:themeShade="BF"/>
-          <w:sz w:val="26"/>
-          <w:szCs w:val="26"/>
-          <w:lang w:val="en-GB" w:eastAsia="it-IT"/>
-        </w:rPr>
-        <w:t>edEmployee</w:t>
-      </w:r>
-      <w:proofErr w:type="spellEnd"/>
-      <w:r>
-        <w:rPr>
-          <w:rFonts w:asciiTheme="majorHAnsi" w:eastAsiaTheme="majorEastAsia" w:hAnsiTheme="majorHAnsi" w:cstheme="majorBidi"/>
-          <w:color w:val="2A7B88" w:themeColor="accent1" w:themeShade="BF"/>
-          <w:sz w:val="26"/>
-          <w:szCs w:val="26"/>
-          <w:lang w:val="en-GB" w:eastAsia="it-IT"/>
-        </w:rPr>
-        <w:t xml:space="preserve"> (</w:t>
-      </w:r>
-      <w:r>
-        <w:rPr>
-          <w:rFonts w:asciiTheme="majorHAnsi" w:eastAsiaTheme="majorEastAsia" w:hAnsiTheme="majorHAnsi" w:cstheme="majorBidi"/>
-          <w:color w:val="2A7B88" w:themeColor="accent1" w:themeShade="BF"/>
-          <w:sz w:val="26"/>
-          <w:szCs w:val="26"/>
-          <w:lang w:val="en-GB" w:eastAsia="it-IT"/>
-        </w:rPr>
-        <w:t>One</w:t>
-      </w:r>
-      <w:r>
-        <w:rPr>
-          <w:rFonts w:asciiTheme="majorHAnsi" w:eastAsiaTheme="majorEastAsia" w:hAnsiTheme="majorHAnsi" w:cstheme="majorBidi"/>
-          <w:color w:val="2A7B88" w:themeColor="accent1" w:themeShade="BF"/>
-          <w:sz w:val="26"/>
-          <w:szCs w:val="26"/>
-          <w:lang w:val="en-GB" w:eastAsia="it-IT"/>
-        </w:rPr>
-        <w:t xml:space="preserve"> to </w:t>
-      </w:r>
-      <w:r>
-        <w:rPr>
-          <w:rFonts w:asciiTheme="majorHAnsi" w:eastAsiaTheme="majorEastAsia" w:hAnsiTheme="majorHAnsi" w:cstheme="majorBidi"/>
-          <w:color w:val="2A7B88" w:themeColor="accent1" w:themeShade="BF"/>
-          <w:sz w:val="26"/>
-          <w:szCs w:val="26"/>
-          <w:lang w:val="en-GB" w:eastAsia="it-IT"/>
+        <w:br/>
+      </w:r>
+      <w:r>
+        <w:rPr>
+          <w:lang w:val="en-GB"/>
+        </w:rPr>
+        <w:t xml:space="preserve">This relationship is implemented as a </w:t>
+      </w:r>
+      <w:r>
+        <w:rPr>
+          <w:u w:val="single"/>
+          <w:lang w:val="en-GB"/>
+        </w:rPr>
+        <w:t>OneTo</w:t>
+      </w:r>
+      <w:r>
+        <w:rPr>
+          <w:u w:val="single"/>
+          <w:lang w:val="en-GB"/>
         </w:rPr>
         <w:t>Many</w:t>
       </w:r>
-      <w:r>
-        <w:rPr>
-          <w:rFonts w:asciiTheme="majorHAnsi" w:eastAsiaTheme="majorEastAsia" w:hAnsiTheme="majorHAnsi" w:cstheme="majorBidi"/>
-          <w:color w:val="2A7B88" w:themeColor="accent1" w:themeShade="BF"/>
-          <w:sz w:val="26"/>
-          <w:szCs w:val="26"/>
-          <w:lang w:val="en-GB" w:eastAsia="it-IT"/>
-        </w:rPr>
-        <w:t>)</w:t>
-      </w:r>
-      <w:r>
-        <w:rPr>
-          <w:rFonts w:asciiTheme="majorHAnsi" w:eastAsiaTheme="majorEastAsia" w:hAnsiTheme="majorHAnsi" w:cstheme="majorBidi"/>
-          <w:color w:val="2A7B88" w:themeColor="accent1" w:themeShade="BF"/>
-          <w:sz w:val="26"/>
-          <w:szCs w:val="26"/>
-          <w:lang w:val="en-GB" w:eastAsia="it-IT"/>
-        </w:rPr>
-        <w:br/>
-      </w:r>
-      <w:r>
-        <w:rPr>
-          <w:lang w:val="en-GB"/>
-        </w:rPr>
-        <w:t xml:space="preserve">This relationship is implemented as a </w:t>
-      </w:r>
-      <w:proofErr w:type="spellStart"/>
-      <w:r>
-        <w:rPr>
-          <w:u w:val="single"/>
-          <w:lang w:val="en-GB"/>
-        </w:rPr>
-        <w:t>OneTo</w:t>
-      </w:r>
-      <w:r>
-        <w:rPr>
-          <w:u w:val="single"/>
-          <w:lang w:val="en-GB"/>
-        </w:rPr>
-        <w:t>Many</w:t>
-      </w:r>
-      <w:proofErr w:type="spellEnd"/>
       <w:r>
         <w:rPr>
           <w:u w:val="single"/>
@@ -9208,7 +8938,6 @@
         </w:rPr>
         <w:t xml:space="preserve"> and </w:t>
       </w:r>
-      <w:proofErr w:type="spellStart"/>
       <w:r>
         <w:rPr>
           <w:i/>
@@ -9225,7 +8954,6 @@
         </w:rPr>
         <w:t>edEmployee</w:t>
       </w:r>
-      <w:proofErr w:type="spellEnd"/>
       <w:r>
         <w:rPr>
           <w:lang w:val="en-GB"/>
@@ -9268,19 +8996,11 @@
         </w:rPr>
         <w:t xml:space="preserve">list of </w:t>
       </w:r>
-      <w:proofErr w:type="spellStart"/>
-      <w:r>
-        <w:rPr>
-          <w:lang w:val="en-GB"/>
-        </w:rPr>
-        <w:t>TeamedEmployees</w:t>
-      </w:r>
-      <w:proofErr w:type="spellEnd"/>
-      <w:r>
-        <w:rPr>
-          <w:lang w:val="en-GB"/>
-        </w:rPr>
-        <w:t xml:space="preserve"> that belong to the </w:t>
+      <w:r>
+        <w:rPr>
+          <w:lang w:val="en-GB"/>
+        </w:rPr>
+        <w:t xml:space="preserve">TeamedEmployees that belong to the </w:t>
       </w:r>
       <w:r>
         <w:rPr>
@@ -9334,21 +9054,7 @@
         <w:rPr>
           <w:lang w:val="en-GB"/>
         </w:rPr>
-        <w:t xml:space="preserve"> “</w:t>
-      </w:r>
-      <w:proofErr w:type="spellStart"/>
-      <w:r>
-        <w:rPr>
-          <w:lang w:val="en-GB"/>
-        </w:rPr>
-        <w:t>IDTeam</w:t>
-      </w:r>
-      <w:proofErr w:type="spellEnd"/>
-      <w:r>
-        <w:rPr>
-          <w:lang w:val="en-GB"/>
-        </w:rPr>
-        <w:t xml:space="preserve">” attribute </w:t>
+        <w:t xml:space="preserve"> “IDTeam” attribute </w:t>
       </w:r>
       <w:r>
         <w:rPr>
@@ -9366,84 +9072,56 @@
         <w:rPr>
           <w:lang w:val="en-GB"/>
         </w:rPr>
+        <w:t>the TeamedEmployee belongs to</w:t>
+      </w:r>
+      <w:r>
+        <w:rPr>
+          <w:lang w:val="en-GB"/>
+        </w:rPr>
+        <w:t>.</w:t>
+      </w:r>
+      <w:r>
+        <w:rPr>
+          <w:lang w:val="en-GB"/>
+        </w:rPr>
+        <w:br/>
+      </w:r>
+      <w:r>
+        <w:rPr>
+          <w:lang w:val="en-GB"/>
+        </w:rPr>
+        <w:t xml:space="preserve">The relationship is implemented as bidirectional since in our application it is necessary to retrieve </w:t>
+      </w:r>
+      <w:r>
+        <w:rPr>
+          <w:lang w:val="en-GB"/>
+        </w:rPr>
+        <w:t xml:space="preserve">both </w:t>
+      </w:r>
+      <w:r>
+        <w:rPr>
+          <w:lang w:val="en-GB"/>
+        </w:rPr>
+        <w:t>the list</w:t>
+      </w:r>
+      <w:r>
+        <w:rPr>
+          <w:lang w:val="en-GB"/>
+        </w:rPr>
+        <w:t xml:space="preserve"> of</w:t>
+      </w:r>
+      <w:r>
+        <w:rPr>
+          <w:lang w:val="en-GB"/>
+        </w:rPr>
+        <w:t xml:space="preserve"> TeamedEmployees belonging to a Team and </w:t>
+      </w:r>
+      <w:r>
+        <w:rPr>
+          <w:lang w:val="en-GB"/>
+        </w:rPr>
         <w:t xml:space="preserve">the </w:t>
       </w:r>
-      <w:proofErr w:type="spellStart"/>
-      <w:r>
-        <w:rPr>
-          <w:lang w:val="en-GB"/>
-        </w:rPr>
-        <w:t>TeamedEmployee</w:t>
-      </w:r>
-      <w:proofErr w:type="spellEnd"/>
-      <w:r>
-        <w:rPr>
-          <w:lang w:val="en-GB"/>
-        </w:rPr>
-        <w:t xml:space="preserve"> belongs to</w:t>
-      </w:r>
-      <w:r>
-        <w:rPr>
-          <w:lang w:val="en-GB"/>
-        </w:rPr>
-        <w:t>.</w:t>
-      </w:r>
-      <w:r>
-        <w:rPr>
-          <w:lang w:val="en-GB"/>
-        </w:rPr>
-        <w:br/>
-      </w:r>
-      <w:r>
-        <w:rPr>
-          <w:lang w:val="en-GB"/>
-        </w:rPr>
-        <w:t xml:space="preserve">The relationship is implemented as bidirectional since in our application it is necessary to retrieve </w:t>
-      </w:r>
-      <w:r>
-        <w:rPr>
-          <w:lang w:val="en-GB"/>
-        </w:rPr>
-        <w:t xml:space="preserve">both </w:t>
-      </w:r>
-      <w:r>
-        <w:rPr>
-          <w:lang w:val="en-GB"/>
-        </w:rPr>
-        <w:t>the list</w:t>
-      </w:r>
-      <w:r>
-        <w:rPr>
-          <w:lang w:val="en-GB"/>
-        </w:rPr>
-        <w:t xml:space="preserve"> of</w:t>
-      </w:r>
-      <w:r>
-        <w:rPr>
-          <w:lang w:val="en-GB"/>
-        </w:rPr>
-        <w:t xml:space="preserve"> </w:t>
-      </w:r>
-      <w:proofErr w:type="spellStart"/>
-      <w:r>
-        <w:rPr>
-          <w:lang w:val="en-GB"/>
-        </w:rPr>
-        <w:t>TeamedEmployees</w:t>
-      </w:r>
-      <w:proofErr w:type="spellEnd"/>
-      <w:r>
-        <w:rPr>
-          <w:lang w:val="en-GB"/>
-        </w:rPr>
-        <w:t xml:space="preserve"> belonging to a Team and </w:t>
-      </w:r>
-      <w:r>
-        <w:rPr>
-          <w:lang w:val="en-GB"/>
-        </w:rPr>
-        <w:t xml:space="preserve">the </w:t>
-      </w:r>
       <w:r>
         <w:rPr>
           <w:lang w:val="en-GB"/>
@@ -9454,21 +9132,7 @@
         <w:rPr>
           <w:lang w:val="en-GB"/>
         </w:rPr>
-        <w:t xml:space="preserve">a </w:t>
-      </w:r>
-      <w:proofErr w:type="spellStart"/>
-      <w:r>
-        <w:rPr>
-          <w:lang w:val="en-GB"/>
-        </w:rPr>
-        <w:t>TeamedEmployee</w:t>
-      </w:r>
-      <w:proofErr w:type="spellEnd"/>
-      <w:r>
-        <w:rPr>
-          <w:lang w:val="en-GB"/>
-        </w:rPr>
-        <w:t xml:space="preserve"> belongs to.</w:t>
+        <w:t>a TeamedEmployee belongs to.</w:t>
       </w:r>
     </w:p>
     <w:p>
@@ -9632,7 +9296,6 @@
         </w:rPr>
         <w:t xml:space="preserve">This relationship is implemented as a </w:t>
       </w:r>
-      <w:proofErr w:type="spellStart"/>
       <w:r>
         <w:rPr>
           <w:u w:val="single"/>
@@ -9647,7 +9310,6 @@
         </w:rPr>
         <w:t>Many</w:t>
       </w:r>
-      <w:proofErr w:type="spellEnd"/>
       <w:r>
         <w:rPr>
           <w:u w:val="single"/>
@@ -9715,14 +9377,12 @@
         </w:rPr>
         <w:t xml:space="preserve"> the former a “</w:t>
       </w:r>
-      <w:proofErr w:type="spellStart"/>
       <w:r>
         <w:rPr>
           <w:lang w:val="en-GB"/>
         </w:rPr>
         <w:t>teamProducts</w:t>
       </w:r>
-      <w:proofErr w:type="spellEnd"/>
       <w:r>
         <w:rPr>
           <w:lang w:val="en-GB"/>
@@ -9787,21 +9447,7 @@
         <w:rPr>
           <w:lang w:val="en-GB"/>
         </w:rPr>
-        <w:t>“</w:t>
-      </w:r>
-      <w:proofErr w:type="spellStart"/>
-      <w:r>
-        <w:rPr>
-          <w:lang w:val="en-GB"/>
-        </w:rPr>
-        <w:t>IDTeam</w:t>
-      </w:r>
-      <w:proofErr w:type="spellEnd"/>
-      <w:r>
-        <w:rPr>
-          <w:lang w:val="en-GB"/>
-        </w:rPr>
-        <w:t xml:space="preserve">” attribute </w:t>
+        <w:t xml:space="preserve">“IDTeam” attribute </w:t>
       </w:r>
       <w:r>
         <w:rPr>
@@ -9953,7 +9599,7 @@
           <w:szCs w:val="26"/>
           <w:lang w:val="en-GB" w:eastAsia="it-IT"/>
         </w:rPr>
-        <w:t>Product</w:t>
+        <w:t>Product ⇌ ProductStock (</w:t>
       </w:r>
       <w:r>
         <w:rPr>
@@ -9963,9 +9609,8 @@
           <w:szCs w:val="26"/>
           <w:lang w:val="en-GB" w:eastAsia="it-IT"/>
         </w:rPr>
-        <w:t xml:space="preserve"> ⇌ </w:t>
-      </w:r>
-      <w:proofErr w:type="spellStart"/>
+        <w:t>One</w:t>
+      </w:r>
       <w:r>
         <w:rPr>
           <w:rFonts w:asciiTheme="majorHAnsi" w:eastAsiaTheme="majorEastAsia" w:hAnsiTheme="majorHAnsi" w:cstheme="majorBidi"/>
@@ -9974,7 +9619,7 @@
           <w:szCs w:val="26"/>
           <w:lang w:val="en-GB" w:eastAsia="it-IT"/>
         </w:rPr>
-        <w:t>Product</w:t>
+        <w:t xml:space="preserve"> to Many)</w:t>
       </w:r>
       <w:r>
         <w:rPr>
@@ -9984,67 +9629,6 @@
           <w:szCs w:val="26"/>
           <w:lang w:val="en-GB" w:eastAsia="it-IT"/>
         </w:rPr>
-        <w:t>Stock</w:t>
-      </w:r>
-      <w:proofErr w:type="spellEnd"/>
-      <w:r>
-        <w:rPr>
-          <w:rFonts w:asciiTheme="majorHAnsi" w:eastAsiaTheme="majorEastAsia" w:hAnsiTheme="majorHAnsi" w:cstheme="majorBidi"/>
-          <w:color w:val="2A7B88" w:themeColor="accent1" w:themeShade="BF"/>
-          <w:sz w:val="26"/>
-          <w:szCs w:val="26"/>
-          <w:lang w:val="en-GB" w:eastAsia="it-IT"/>
-        </w:rPr>
-        <w:t xml:space="preserve"> (</w:t>
-      </w:r>
-      <w:r>
-        <w:rPr>
-          <w:rFonts w:asciiTheme="majorHAnsi" w:eastAsiaTheme="majorEastAsia" w:hAnsiTheme="majorHAnsi" w:cstheme="majorBidi"/>
-          <w:color w:val="2A7B88" w:themeColor="accent1" w:themeShade="BF"/>
-          <w:sz w:val="26"/>
-          <w:szCs w:val="26"/>
-          <w:lang w:val="en-GB" w:eastAsia="it-IT"/>
-        </w:rPr>
-        <w:t>One</w:t>
-      </w:r>
-      <w:r>
-        <w:rPr>
-          <w:rFonts w:asciiTheme="majorHAnsi" w:eastAsiaTheme="majorEastAsia" w:hAnsiTheme="majorHAnsi" w:cstheme="majorBidi"/>
-          <w:color w:val="2A7B88" w:themeColor="accent1" w:themeShade="BF"/>
-          <w:sz w:val="26"/>
-          <w:szCs w:val="26"/>
-          <w:lang w:val="en-GB" w:eastAsia="it-IT"/>
-        </w:rPr>
-        <w:t xml:space="preserve"> to</w:t>
-      </w:r>
-      <w:r>
-        <w:rPr>
-          <w:rFonts w:asciiTheme="majorHAnsi" w:eastAsiaTheme="majorEastAsia" w:hAnsiTheme="majorHAnsi" w:cstheme="majorBidi"/>
-          <w:color w:val="2A7B88" w:themeColor="accent1" w:themeShade="BF"/>
-          <w:sz w:val="26"/>
-          <w:szCs w:val="26"/>
-          <w:lang w:val="en-GB" w:eastAsia="it-IT"/>
-        </w:rPr>
-        <w:t xml:space="preserve"> Many</w:t>
-      </w:r>
-      <w:r>
-        <w:rPr>
-          <w:rFonts w:asciiTheme="majorHAnsi" w:eastAsiaTheme="majorEastAsia" w:hAnsiTheme="majorHAnsi" w:cstheme="majorBidi"/>
-          <w:color w:val="2A7B88" w:themeColor="accent1" w:themeShade="BF"/>
-          <w:sz w:val="26"/>
-          <w:szCs w:val="26"/>
-          <w:lang w:val="en-GB" w:eastAsia="it-IT"/>
-        </w:rPr>
-        <w:t>)</w:t>
-      </w:r>
-      <w:r>
-        <w:rPr>
-          <w:rFonts w:asciiTheme="majorHAnsi" w:eastAsiaTheme="majorEastAsia" w:hAnsiTheme="majorHAnsi" w:cstheme="majorBidi"/>
-          <w:color w:val="2A7B88" w:themeColor="accent1" w:themeShade="BF"/>
-          <w:sz w:val="26"/>
-          <w:szCs w:val="26"/>
-          <w:lang w:val="en-GB" w:eastAsia="it-IT"/>
-        </w:rPr>
         <w:br/>
       </w:r>
       <w:r>
@@ -10053,7 +9637,6 @@
         </w:rPr>
         <w:t xml:space="preserve">This relationship is implemented as a </w:t>
       </w:r>
-      <w:proofErr w:type="spellStart"/>
       <w:r>
         <w:rPr>
           <w:u w:val="single"/>
@@ -10066,15 +9649,7 @@
           <w:u w:val="single"/>
           <w:lang w:val="en-GB"/>
         </w:rPr>
-        <w:t>ToOne</w:t>
-      </w:r>
-      <w:proofErr w:type="spellEnd"/>
-      <w:r>
-        <w:rPr>
-          <w:u w:val="single"/>
-          <w:lang w:val="en-GB"/>
-        </w:rPr>
-        <w:t xml:space="preserve"> unidirectional</w:t>
+        <w:t>ToOne unidirectional</w:t>
       </w:r>
       <w:r>
         <w:rPr>
@@ -10082,7 +9657,6 @@
         </w:rPr>
         <w:t xml:space="preserve"> relationship between the </w:t>
       </w:r>
-      <w:proofErr w:type="spellStart"/>
       <w:r>
         <w:rPr>
           <w:i/>
@@ -10091,7 +9665,6 @@
         </w:rPr>
         <w:t>ProductStock</w:t>
       </w:r>
-      <w:proofErr w:type="spellEnd"/>
       <w:r>
         <w:rPr>
           <w:lang w:val="en-GB"/>
@@ -10122,25 +9695,7 @@
         <w:rPr>
           <w:lang w:val="en-GB"/>
         </w:rPr>
-        <w:t xml:space="preserve"> the former a “</w:t>
-      </w:r>
-      <w:r>
-        <w:rPr>
-          <w:lang w:val="en-GB"/>
-        </w:rPr>
-        <w:t>product</w:t>
-      </w:r>
-      <w:r>
-        <w:rPr>
-          <w:lang w:val="en-GB"/>
-        </w:rPr>
-        <w:t xml:space="preserve">” attribute identifying the </w:t>
-      </w:r>
-      <w:r>
-        <w:rPr>
-          <w:lang w:val="en-GB"/>
-        </w:rPr>
-        <w:t xml:space="preserve">category the </w:t>
+        <w:t xml:space="preserve"> the former a “product” attribute identifying the category the </w:t>
       </w:r>
       <w:r>
         <w:rPr>
@@ -10171,13 +9726,7 @@
           <w:lang w:val="en-GB"/>
         </w:rPr>
         <w:br/>
-        <w:t>The relationship is implemented as unidirectional since from the application’s specification it is required to retrieve the</w:t>
-      </w:r>
-      <w:r>
-        <w:rPr>
-          <w:lang w:val="en-GB"/>
-        </w:rPr>
-        <w:t xml:space="preserve"> category a </w:t>
+        <w:t xml:space="preserve">The relationship is implemented as unidirectional since from the application’s specification it is required to retrieve the category a </w:t>
       </w:r>
       <w:r>
         <w:rPr>
@@ -10319,9 +9868,8 @@
           <w:szCs w:val="26"/>
           <w:lang w:val="en-GB" w:eastAsia="it-IT"/>
         </w:rPr>
-        <w:t xml:space="preserve"> ⇌ </w:t>
-      </w:r>
-      <w:proofErr w:type="spellStart"/>
+        <w:t xml:space="preserve"> ⇌ ProductStock (One to </w:t>
+      </w:r>
       <w:r>
         <w:rPr>
           <w:rFonts w:asciiTheme="majorHAnsi" w:eastAsiaTheme="majorEastAsia" w:hAnsiTheme="majorHAnsi" w:cstheme="majorBidi"/>
@@ -10330,9 +9878,8 @@
           <w:szCs w:val="26"/>
           <w:lang w:val="en-GB" w:eastAsia="it-IT"/>
         </w:rPr>
-        <w:t>ProductStock</w:t>
-      </w:r>
-      <w:proofErr w:type="spellEnd"/>
+        <w:t>One</w:t>
+      </w:r>
       <w:r>
         <w:rPr>
           <w:rFonts w:asciiTheme="majorHAnsi" w:eastAsiaTheme="majorEastAsia" w:hAnsiTheme="majorHAnsi" w:cstheme="majorBidi"/>
@@ -10341,7 +9888,7 @@
           <w:szCs w:val="26"/>
           <w:lang w:val="en-GB" w:eastAsia="it-IT"/>
         </w:rPr>
-        <w:t xml:space="preserve"> (One to </w:t>
+        <w:t>)</w:t>
       </w:r>
       <w:r>
         <w:rPr>
@@ -10351,56 +9898,27 @@
           <w:szCs w:val="26"/>
           <w:lang w:val="en-GB" w:eastAsia="it-IT"/>
         </w:rPr>
+        <w:br/>
+      </w:r>
+      <w:r>
+        <w:rPr>
+          <w:lang w:val="en-GB"/>
+        </w:rPr>
+        <w:t xml:space="preserve">This relationship is implemented as a </w:t>
+      </w:r>
+      <w:r>
+        <w:rPr>
+          <w:u w:val="single"/>
+          <w:lang w:val="en-GB"/>
+        </w:rPr>
         <w:t>One</w:t>
       </w:r>
       <w:r>
         <w:rPr>
-          <w:rFonts w:asciiTheme="majorHAnsi" w:eastAsiaTheme="majorEastAsia" w:hAnsiTheme="majorHAnsi" w:cstheme="majorBidi"/>
-          <w:color w:val="2A7B88" w:themeColor="accent1" w:themeShade="BF"/>
-          <w:sz w:val="26"/>
-          <w:szCs w:val="26"/>
-          <w:lang w:val="en-GB" w:eastAsia="it-IT"/>
-        </w:rPr>
-        <w:t>)</w:t>
-      </w:r>
-      <w:r>
-        <w:rPr>
-          <w:rFonts w:asciiTheme="majorHAnsi" w:eastAsiaTheme="majorEastAsia" w:hAnsiTheme="majorHAnsi" w:cstheme="majorBidi"/>
-          <w:color w:val="2A7B88" w:themeColor="accent1" w:themeShade="BF"/>
-          <w:sz w:val="26"/>
-          <w:szCs w:val="26"/>
-          <w:lang w:val="en-GB" w:eastAsia="it-IT"/>
-        </w:rPr>
-        <w:br/>
-      </w:r>
-      <w:r>
-        <w:rPr>
-          <w:lang w:val="en-GB"/>
-        </w:rPr>
-        <w:t xml:space="preserve">This relationship is implemented as a </w:t>
-      </w:r>
-      <w:proofErr w:type="spellStart"/>
-      <w:r>
-        <w:rPr>
           <w:u w:val="single"/>
           <w:lang w:val="en-GB"/>
         </w:rPr>
-        <w:t>One</w:t>
-      </w:r>
-      <w:r>
-        <w:rPr>
-          <w:u w:val="single"/>
-          <w:lang w:val="en-GB"/>
-        </w:rPr>
-        <w:t>ToOne</w:t>
-      </w:r>
-      <w:proofErr w:type="spellEnd"/>
-      <w:r>
-        <w:rPr>
-          <w:u w:val="single"/>
-          <w:lang w:val="en-GB"/>
-        </w:rPr>
-        <w:t xml:space="preserve"> unidirectional</w:t>
+        <w:t>ToOne unidirectional</w:t>
       </w:r>
       <w:r>
         <w:rPr>
@@ -10446,14 +9964,7 @@
         <w:rPr>
           <w:lang w:val="en-GB"/>
         </w:rPr>
-        <w:t xml:space="preserve"> the former a “</w:t>
-      </w:r>
-      <w:proofErr w:type="spellStart"/>
-      <w:r>
-        <w:rPr>
-          <w:lang w:val="en-GB"/>
-        </w:rPr>
-        <w:t>product</w:t>
+        <w:t xml:space="preserve"> the former a “product</w:t>
       </w:r>
       <w:r>
         <w:rPr>
@@ -10461,26 +9972,17 @@
         </w:rPr>
         <w:t>Stock</w:t>
       </w:r>
-      <w:proofErr w:type="spellEnd"/>
       <w:r>
         <w:rPr>
           <w:lang w:val="en-GB"/>
         </w:rPr>
         <w:t xml:space="preserve">” attribute identifying the </w:t>
       </w:r>
-      <w:proofErr w:type="spellStart"/>
-      <w:r>
-        <w:rPr>
-          <w:lang w:val="en-GB"/>
-        </w:rPr>
-        <w:t>IDstock</w:t>
-      </w:r>
-      <w:proofErr w:type="spellEnd"/>
-      <w:r>
-        <w:rPr>
-          <w:lang w:val="en-GB"/>
-        </w:rPr>
-        <w:t xml:space="preserve"> of the </w:t>
+      <w:r>
+        <w:rPr>
+          <w:lang w:val="en-GB"/>
+        </w:rPr>
+        <w:t xml:space="preserve">IDstock of the </w:t>
       </w:r>
       <w:r>
         <w:rPr>
@@ -10701,21 +10203,12 @@
         </w:rPr>
         <w:t xml:space="preserve">This relationship is implemented as a </w:t>
       </w:r>
-      <w:proofErr w:type="spellStart"/>
       <w:r>
         <w:rPr>
           <w:u w:val="single"/>
           <w:lang w:val="en-GB"/>
         </w:rPr>
-        <w:t>OneToMany</w:t>
-      </w:r>
-      <w:proofErr w:type="spellEnd"/>
-      <w:r>
-        <w:rPr>
-          <w:u w:val="single"/>
-          <w:lang w:val="en-GB"/>
-        </w:rPr>
-        <w:t xml:space="preserve"> bidirectional</w:t>
+        <w:t>OneToMany bidirectional</w:t>
       </w:r>
       <w:r>
         <w:rPr>
@@ -10763,14 +10256,12 @@
         </w:rPr>
         <w:t xml:space="preserve"> the former a “</w:t>
       </w:r>
-      <w:proofErr w:type="spellStart"/>
       <w:r>
         <w:rPr>
           <w:lang w:val="en-GB"/>
         </w:rPr>
         <w:t>myOrders</w:t>
       </w:r>
-      <w:proofErr w:type="spellEnd"/>
       <w:r>
         <w:rPr>
           <w:lang w:val="en-GB"/>
@@ -10935,11 +10426,11 @@
       <w:pPr>
         <w:pStyle w:val="Sommario2"/>
       </w:pPr>
-      <w:bookmarkStart w:id="36" w:name="_Toc24812853"/>
+      <w:bookmarkStart w:id="37" w:name="_Toc24812853"/>
       <w:r>
         <w:t>Persistence Entities Implementation (final)</w:t>
       </w:r>
-      <w:bookmarkEnd w:id="36"/>
+      <w:bookmarkEnd w:id="37"/>
     </w:p>
     <w:p>
       <w:pPr>
@@ -10963,21 +10454,7 @@
         <w:rPr>
           <w:lang w:val="en-GB"/>
         </w:rPr>
-        <w:t xml:space="preserve"> can be found in the attached project grouped under the “</w:t>
-      </w:r>
-      <w:proofErr w:type="spellStart"/>
-      <w:r>
-        <w:rPr>
-          <w:lang w:val="en-GB"/>
-        </w:rPr>
-        <w:t>DataManagment.Hibernate</w:t>
-      </w:r>
-      <w:proofErr w:type="spellEnd"/>
-      <w:r>
-        <w:rPr>
-          <w:lang w:val="en-GB"/>
-        </w:rPr>
-        <w:t>” package, where each class has been prefixed with an “H” character to prevent naming collision</w:t>
+        <w:t xml:space="preserve"> can be found in the attached project grouped under the “DataManagment.Hibernate” package, where each class has been prefixed with an “H” character to prevent naming collision</w:t>
       </w:r>
       <w:r>
         <w:rPr>
@@ -11001,6 +10478,7 @@
       </w:pPr>
       <w:r>
         <w:rPr>
+          <w:noProof/>
           <w:lang w:val="en-GB"/>
         </w:rPr>
         <w:drawing>
@@ -11065,15 +10543,13 @@
       <w:pPr>
         <w:pStyle w:val="Sommario2"/>
       </w:pPr>
-      <w:bookmarkStart w:id="37" w:name="_Toc24812854"/>
-      <w:bookmarkStart w:id="38" w:name="_GoBack"/>
+      <w:bookmarkStart w:id="38" w:name="_Toc24812854"/>
       <w:r>
         <w:lastRenderedPageBreak/>
         <w:t>persistence.xml</w:t>
       </w:r>
-      <w:bookmarkEnd w:id="37"/>
-    </w:p>
-    <w:bookmarkEnd w:id="38"/>
+      <w:bookmarkEnd w:id="38"/>
+    </w:p>
     <w:p>
       <w:pPr>
         <w:spacing w:after="120"/>
@@ -11121,14 +10597,14 @@
           <w:lang w:val="en-GB"/>
         </w:rPr>
         <w:object w:dxaOrig="9638" w:dyaOrig="8786" w14:anchorId="12E5AC4B">
-          <v:shape id="_x0000_i1069" type="#_x0000_t75" style="width:460.8pt;height:439.2pt" o:ole="">
+          <v:shape id="_x0000_i1045" type="#_x0000_t75" style="width:460.9pt;height:439.1pt" o:ole="" o:bordertopcolor="this" o:borderleftcolor="this" o:borderbottomcolor="this" o:borderrightcolor="this">
             <v:imagedata r:id="rId59" o:title=""/>
             <w10:bordertop type="dot" width="8"/>
             <w10:borderleft type="dot" width="8"/>
             <w10:borderbottom type="dot" width="8"/>
             <w10:borderright type="dot" width="8"/>
           </v:shape>
-          <o:OLEObject Type="Embed" ProgID="Word.OpenDocumentText.12" ShapeID="_x0000_i1069" DrawAspect="Content" ObjectID="_1635425994" r:id="rId60"/>
+          <o:OLEObject Type="Embed" ProgID="Word.OpenDocumentText.12" ShapeID="_x0000_i1045" DrawAspect="Content" ObjectID="_1635929318" r:id="rId60"/>
         </w:object>
       </w:r>
     </w:p>
@@ -11209,49 +10685,7 @@
         <w:rPr>
           <w:lang w:val="en-GB"/>
         </w:rPr>
-        <w:t xml:space="preserve">The </w:t>
-      </w:r>
-      <w:r>
-        <w:rPr>
-          <w:lang w:val="en-GB"/>
-        </w:rPr>
-        <w:t>My</w:t>
-      </w:r>
-      <w:r>
-        <w:rPr>
-          <w:lang w:val="en-GB"/>
-        </w:rPr>
-        <w:t xml:space="preserve">SQL database generated by </w:t>
-      </w:r>
-      <w:r>
-        <w:rPr>
-          <w:lang w:val="en-GB"/>
-        </w:rPr>
-        <w:t>JPA</w:t>
-      </w:r>
-      <w:r>
-        <w:rPr>
-          <w:lang w:val="en-GB"/>
-        </w:rPr>
-        <w:t xml:space="preserve"> from the </w:t>
-      </w:r>
-      <w:r>
-        <w:rPr>
-          <w:lang w:val="en-GB"/>
-        </w:rPr>
-        <w:t>persistence entities</w:t>
-      </w:r>
-      <w:r>
-        <w:rPr>
-          <w:lang w:val="en-GB"/>
-        </w:rPr>
-        <w:t xml:space="preserve"> we have defined is shown below</w:t>
-      </w:r>
-      <w:r>
-        <w:rPr>
-          <w:lang w:val="en-GB"/>
-        </w:rPr>
-        <w:t>:</w:t>
+        <w:t>The MySQL database generated by JPA from the persistence entities we have defined is shown below:</w:t>
       </w:r>
     </w:p>
     <w:p>
@@ -11333,10 +10767,7 @@
       </w:pPr>
       <w:bookmarkStart w:id="41" w:name="_Toc24812856"/>
       <w:r>
-        <w:t>Complete</w:t>
-      </w:r>
-      <w:r>
-        <w:t xml:space="preserve"> </w:t>
+        <w:t xml:space="preserve">Complete </w:t>
       </w:r>
       <w:r>
         <w:t>Application UML Diagram</w:t>
@@ -14058,6 +13489,7 @@
   <w:style w:type="character" w:default="1" w:styleId="Carpredefinitoparagrafo">
     <w:name w:val="Default Paragraph Font"/>
     <w:uiPriority w:val="1"/>
+    <w:semiHidden/>
     <w:unhideWhenUsed/>
   </w:style>
   <w:style w:type="table" w:default="1" w:styleId="Tabellanormale">
@@ -15774,7 +15206,7 @@
 </file>
 
 <file path=customXml/itemProps1.xml><?xml version="1.0" encoding="utf-8"?>
-<ds:datastoreItem xmlns:ds="http://schemas.openxmlformats.org/officeDocument/2006/customXml" ds:itemID="{C92310F1-3494-4612-9241-94EDD6155737}">
+<ds:datastoreItem xmlns:ds="http://schemas.openxmlformats.org/officeDocument/2006/customXml" ds:itemID="{3C94DE67-69E5-45DF-B5A6-2A3DF7379A25}">
   <ds:schemaRefs>
     <ds:schemaRef ds:uri="http://schemas.openxmlformats.org/officeDocument/2006/bibliography"/>
   </ds:schemaRefs>

</xml_diff>